<commit_message>
added the command to generate the target files
Change-Id: I7e6bdad764a95e76a2a120d02d93d5b8647ea3de
</commit_message>
<xml_diff>
--- a/android_SOP_eng_7.1.2.docx
+++ b/android_SOP_eng_7.1.2.docx
@@ -1,6 +1,6 @@
 
 <file path=word/document.xml><?xml version="1.0" encoding="utf-8"?>
-<w:document xmlns:wpc="http://schemas.microsoft.com/office/word/2010/wordprocessingCanvas" xmlns:mc="http://schemas.openxmlformats.org/markup-compatibility/2006" xmlns:o="urn:schemas-microsoft-com:office:office" xmlns:r="http://schemas.openxmlformats.org/officeDocument/2006/relationships" xmlns:m="http://schemas.openxmlformats.org/officeDocument/2006/math" xmlns:v="urn:schemas-microsoft-com:vml" xmlns:wp14="http://schemas.microsoft.com/office/word/2010/wordprocessingDrawing" xmlns:wp="http://schemas.openxmlformats.org/drawingml/2006/wordprocessingDrawing" xmlns:w10="urn:schemas-microsoft-com:office:word" xmlns:w="http://schemas.openxmlformats.org/wordprocessingml/2006/main" xmlns:w14="http://schemas.microsoft.com/office/word/2010/wordml" xmlns:wpg="http://schemas.microsoft.com/office/word/2010/wordprocessingGroup" xmlns:wpi="http://schemas.microsoft.com/office/word/2010/wordprocessingInk" xmlns:wne="http://schemas.microsoft.com/office/word/2006/wordml" xmlns:wps="http://schemas.microsoft.com/office/word/2010/wordprocessingShape" mc:Ignorable="w14 wp14">
+<w:document xmlns:wpc="http://schemas.microsoft.com/office/word/2010/wordprocessingCanvas" xmlns:cx="http://schemas.microsoft.com/office/drawing/2014/chartex" xmlns:cx1="http://schemas.microsoft.com/office/drawing/2015/9/8/chartex" xmlns:mc="http://schemas.openxmlformats.org/markup-compatibility/2006" xmlns:o="urn:schemas-microsoft-com:office:office" xmlns:r="http://schemas.openxmlformats.org/officeDocument/2006/relationships" xmlns:m="http://schemas.openxmlformats.org/officeDocument/2006/math" xmlns:v="urn:schemas-microsoft-com:vml" xmlns:wp14="http://schemas.microsoft.com/office/word/2010/wordprocessingDrawing" xmlns:wp="http://schemas.openxmlformats.org/drawingml/2006/wordprocessingDrawing" xmlns:w10="urn:schemas-microsoft-com:office:word" xmlns:w="http://schemas.openxmlformats.org/wordprocessingml/2006/main" xmlns:w14="http://schemas.microsoft.com/office/word/2010/wordml" xmlns:w15="http://schemas.microsoft.com/office/word/2012/wordml" xmlns:w16se="http://schemas.microsoft.com/office/word/2015/wordml/symex" xmlns:wpg="http://schemas.microsoft.com/office/word/2010/wordprocessingGroup" xmlns:wpi="http://schemas.microsoft.com/office/word/2010/wordprocessingInk" xmlns:wne="http://schemas.microsoft.com/office/word/2006/wordml" xmlns:wps="http://schemas.microsoft.com/office/word/2010/wordprocessingShape" mc:Ignorable="w14 w15 w16se wp14">
   <w:body>
     <w:p>
       <w:pPr>
@@ -62,7 +62,7 @@
           <w:lang w:eastAsia="zh-TW"/>
         </w:rPr>
       </w:pPr>
-      <w:hyperlink r:id="rId8" w:history="1">
+      <w:hyperlink r:id="rId7" w:history="1">
         <w:r>
           <w:rPr>
             <w:rStyle w:val="a9"/>
@@ -145,10 +145,10 @@
             <v:path o:extrusionok="f" gradientshapeok="t" o:connecttype="rect"/>
             <o:lock v:ext="edit" aspectratio="t"/>
           </v:shapetype>
-          <v:shape id="_x0000_i1025" type="#_x0000_t75" style="width:128.25pt;height:41.25pt" o:ole="">
-            <v:imagedata r:id="rId9" o:title=""/>
+          <v:shape id="_x0000_i1025" type="#_x0000_t75" style="width:128.4pt;height:41.4pt" o:ole="">
+            <v:imagedata r:id="rId8" o:title=""/>
           </v:shape>
-          <o:OLEObject Type="Embed" ProgID="Package" ShapeID="_x0000_i1025" DrawAspect="Content" ObjectID="_1586842035" r:id="rId10"/>
+          <o:OLEObject Type="Embed" ProgID="Package" ShapeID="_x0000_i1025" DrawAspect="Content" ObjectID="_1617467880" r:id="rId9"/>
         </w:object>
       </w:r>
     </w:p>
@@ -202,6 +202,15 @@
       </w:pPr>
       <w:r>
         <w:rPr>
+          <w:sz w:val="24"/>
+          <w:szCs w:val="24"/>
+          <w:shd w:val="pct15" w:color="auto" w:fill="FFFFFF"/>
+          <w:lang w:eastAsia="zh-TW"/>
+        </w:rPr>
+        <w:t xml:space="preserve">$ </w:t>
+      </w:r>
+      <w:r>
+        <w:rPr>
           <w:rFonts w:hint="eastAsia"/>
           <w:sz w:val="24"/>
           <w:szCs w:val="24"/>
@@ -234,6 +243,14 @@
           <w:szCs w:val="24"/>
           <w:shd w:val="pct15" w:color="auto" w:fill="FFFFFF"/>
         </w:rPr>
+        <w:t xml:space="preserve">$ </w:t>
+      </w:r>
+      <w:r>
+        <w:rPr>
+          <w:sz w:val="24"/>
+          <w:szCs w:val="24"/>
+          <w:shd w:val="pct15" w:color="auto" w:fill="FFFFFF"/>
+        </w:rPr>
         <w:t>make rk3288_</w:t>
       </w:r>
       <w:r>
@@ -274,6 +291,16 @@
       </w:pPr>
       <w:r>
         <w:rPr>
+          <w:rFonts w:eastAsia="新細明體"/>
+          <w:sz w:val="24"/>
+          <w:szCs w:val="24"/>
+          <w:shd w:val="pct15" w:color="auto" w:fill="FFFFFF"/>
+          <w:lang w:eastAsia="zh-TW"/>
+        </w:rPr>
+        <w:t xml:space="preserve">$ </w:t>
+      </w:r>
+      <w:r>
+        <w:rPr>
           <w:rFonts w:eastAsia="新細明體" w:hint="eastAsia"/>
           <w:sz w:val="24"/>
           <w:szCs w:val="24"/>
@@ -405,6 +432,16 @@
           <w:shd w:val="pct15" w:color="auto" w:fill="FFFFFF"/>
           <w:lang w:eastAsia="zh-TW"/>
         </w:rPr>
+        <w:t xml:space="preserve">$ </w:t>
+      </w:r>
+      <w:r>
+        <w:rPr>
+          <w:rFonts w:eastAsia="新細明體" w:cs="Times New Roman"/>
+          <w:sz w:val="24"/>
+          <w:szCs w:val="24"/>
+          <w:shd w:val="pct15" w:color="auto" w:fill="FFFFFF"/>
+          <w:lang w:eastAsia="zh-TW"/>
+        </w:rPr>
         <w:t>cd [source tree]/kernel</w:t>
       </w:r>
     </w:p>
@@ -430,6 +467,15 @@
           <w:szCs w:val="24"/>
           <w:shd w:val="pct15" w:color="auto" w:fill="FFFFFF"/>
         </w:rPr>
+        <w:t xml:space="preserve">$ </w:t>
+      </w:r>
+      <w:r>
+        <w:rPr>
+          <w:rFonts w:cs="Times New Roman"/>
+          <w:sz w:val="24"/>
+          <w:szCs w:val="24"/>
+          <w:shd w:val="pct15" w:color="auto" w:fill="FFFFFF"/>
+        </w:rPr>
         <w:t xml:space="preserve">make </w:t>
       </w:r>
       <w:r>
@@ -504,7 +550,6 @@
           <w:lang w:eastAsia="zh-TW"/>
         </w:rPr>
       </w:pPr>
-      <w:proofErr w:type="gramStart"/>
       <w:r>
         <w:rPr>
           <w:rFonts w:eastAsia="新細明體" w:cs="Times New Roman"/>
@@ -513,9 +558,8 @@
           <w:shd w:val="pct15" w:color="auto" w:fill="FFFFFF"/>
           <w:lang w:eastAsia="zh-TW"/>
         </w:rPr>
-        <w:t>make</w:t>
-      </w:r>
-      <w:proofErr w:type="gramEnd"/>
+        <w:t xml:space="preserve">$ </w:t>
+      </w:r>
       <w:r>
         <w:rPr>
           <w:rFonts w:eastAsia="新細明體" w:cs="Times New Roman"/>
@@ -524,7 +568,7 @@
           <w:shd w:val="pct15" w:color="auto" w:fill="FFFFFF"/>
           <w:lang w:eastAsia="zh-TW"/>
         </w:rPr>
-        <w:t xml:space="preserve"> </w:t>
+        <w:t xml:space="preserve">make </w:t>
       </w:r>
       <w:r>
         <w:rPr>
@@ -639,6 +683,16 @@
           <w:shd w:val="pct15" w:color="auto" w:fill="FFFFFF"/>
           <w:lang w:eastAsia="zh-TW"/>
         </w:rPr>
+        <w:t xml:space="preserve">$ </w:t>
+      </w:r>
+      <w:r>
+        <w:rPr>
+          <w:rFonts w:eastAsia="新細明體" w:cs="Times New Roman"/>
+          <w:sz w:val="24"/>
+          <w:szCs w:val="24"/>
+          <w:shd w:val="pct15" w:color="auto" w:fill="FFFFFF"/>
+          <w:lang w:eastAsia="zh-TW"/>
+        </w:rPr>
         <w:t>cd [source tree]</w:t>
       </w:r>
     </w:p>
@@ -664,6 +718,15 @@
           <w:szCs w:val="24"/>
           <w:shd w:val="clear" w:color="FFFFFF" w:fill="D9D9D9"/>
         </w:rPr>
+        <w:t xml:space="preserve">$ </w:t>
+      </w:r>
+      <w:r>
+        <w:rPr>
+          <w:rFonts w:ascii="Times New Roman" w:hAnsi="Times New Roman" w:cs="Times New Roman"/>
+          <w:sz w:val="24"/>
+          <w:szCs w:val="24"/>
+          <w:shd w:val="clear" w:color="FFFFFF" w:fill="D9D9D9"/>
+        </w:rPr>
         <w:t>source build/envsetup.sh</w:t>
       </w:r>
     </w:p>
@@ -689,6 +752,15 @@
           <w:szCs w:val="24"/>
           <w:shd w:val="clear" w:color="FFFFFF" w:fill="D9D9D9"/>
         </w:rPr>
+        <w:t xml:space="preserve">$ </w:t>
+      </w:r>
+      <w:r>
+        <w:rPr>
+          <w:rFonts w:ascii="Times New Roman" w:hAnsi="Times New Roman" w:cs="Times New Roman"/>
+          <w:sz w:val="24"/>
+          <w:szCs w:val="24"/>
+          <w:shd w:val="clear" w:color="FFFFFF" w:fill="D9D9D9"/>
+        </w:rPr>
         <w:t xml:space="preserve">lunch </w:t>
       </w:r>
       <w:r>
@@ -723,7 +795,98 @@
           <w:szCs w:val="24"/>
           <w:shd w:val="clear" w:color="FFFFFF" w:fill="D9D9D9"/>
         </w:rPr>
+        <w:t xml:space="preserve">$ </w:t>
+      </w:r>
+      <w:r>
+        <w:rPr>
+          <w:rFonts w:ascii="Times New Roman" w:hAnsi="Times New Roman" w:cs="Times New Roman"/>
+          <w:sz w:val="24"/>
+          <w:szCs w:val="24"/>
+          <w:shd w:val="clear" w:color="FFFFFF" w:fill="D9D9D9"/>
+        </w:rPr>
         <w:t>make -j8</w:t>
+      </w:r>
+    </w:p>
+    <w:p>
+      <w:pPr>
+        <w:pStyle w:val="aa"/>
+        <w:ind w:leftChars="0"/>
+        <w:rPr>
+          <w:rFonts w:ascii="Times New Roman" w:hAnsi="Times New Roman" w:cs="Times New Roman"/>
+          <w:sz w:val="24"/>
+          <w:szCs w:val="24"/>
+        </w:rPr>
+      </w:pPr>
+    </w:p>
+    <w:p>
+      <w:pPr>
+        <w:pStyle w:val="aa"/>
+        <w:ind w:leftChars="0"/>
+        <w:rPr>
+          <w:rFonts w:ascii="Times New Roman" w:hAnsi="Times New Roman" w:cs="Times New Roman" w:hint="eastAsia"/>
+          <w:sz w:val="24"/>
+          <w:szCs w:val="24"/>
+        </w:rPr>
+      </w:pPr>
+      <w:proofErr w:type="gramStart"/>
+      <w:r>
+        <w:rPr>
+          <w:rFonts w:ascii="Times New Roman" w:hAnsi="Times New Roman" w:cs="Times New Roman"/>
+          <w:sz w:val="24"/>
+          <w:szCs w:val="24"/>
+        </w:rPr>
+        <w:t>if</w:t>
+      </w:r>
+      <w:proofErr w:type="gramEnd"/>
+      <w:r>
+        <w:rPr>
+          <w:rFonts w:ascii="Times New Roman" w:hAnsi="Times New Roman" w:cs="Times New Roman"/>
+          <w:sz w:val="24"/>
+          <w:szCs w:val="24"/>
+        </w:rPr>
+        <w:t xml:space="preserve"> you want to generate </w:t>
+      </w:r>
+      <w:r>
+        <w:rPr>
+          <w:rFonts w:ascii="Times New Roman" w:hAnsi="Times New Roman" w:cs="Times New Roman"/>
+          <w:sz w:val="24"/>
+          <w:szCs w:val="24"/>
+        </w:rPr>
+        <w:t xml:space="preserve">the android image as well as </w:t>
+      </w:r>
+      <w:r>
+        <w:rPr>
+          <w:rFonts w:ascii="Times New Roman" w:hAnsi="Times New Roman" w:cs="Times New Roman"/>
+          <w:sz w:val="24"/>
+          <w:szCs w:val="24"/>
+        </w:rPr>
+        <w:t xml:space="preserve">the </w:t>
+      </w:r>
+      <w:r>
+        <w:rPr>
+          <w:rFonts w:ascii="Times New Roman" w:hAnsi="Times New Roman" w:cs="Times New Roman"/>
+          <w:sz w:val="24"/>
+          <w:szCs w:val="24"/>
+        </w:rPr>
+        <w:t>OTA</w:t>
+      </w:r>
+      <w:bookmarkStart w:id="0" w:name="_GoBack"/>
+      <w:bookmarkEnd w:id="0"/>
+      <w:r>
+        <w:rPr>
+          <w:rFonts w:ascii="Times New Roman" w:hAnsi="Times New Roman" w:cs="Times New Roman"/>
+          <w:sz w:val="24"/>
+          <w:szCs w:val="24"/>
+        </w:rPr>
+        <w:t xml:space="preserve"> and the </w:t>
+      </w:r>
+      <w:r>
+        <w:rPr>
+          <w:rFonts w:ascii="Times New Roman" w:hAnsi="Times New Roman" w:cs="Times New Roman"/>
+          <w:sz w:val="24"/>
+          <w:szCs w:val="24"/>
+        </w:rPr>
+        <w:t>target files</w:t>
       </w:r>
     </w:p>
     <w:p>
@@ -738,9 +901,148 @@
           <w:rFonts w:ascii="Times New Roman" w:hAnsi="Times New Roman" w:cs="Times New Roman"/>
           <w:sz w:val="24"/>
           <w:szCs w:val="24"/>
+          <w:shd w:val="pct15" w:color="auto" w:fill="FFFFFF"/>
+        </w:rPr>
+      </w:pPr>
+      <w:r>
+        <w:rPr>
+          <w:rFonts w:ascii="Times New Roman" w:hAnsi="Times New Roman" w:cs="Times New Roman"/>
+          <w:sz w:val="24"/>
+          <w:szCs w:val="24"/>
+          <w:shd w:val="pct15" w:color="auto" w:fill="FFFFFF"/>
+        </w:rPr>
+        <w:t xml:space="preserve">$ </w:t>
+      </w:r>
+      <w:r>
+        <w:rPr>
+          <w:rFonts w:ascii="Times New Roman" w:hAnsi="Times New Roman" w:cs="Times New Roman"/>
+          <w:sz w:val="24"/>
+          <w:szCs w:val="24"/>
+          <w:shd w:val="pct15" w:color="auto" w:fill="FFFFFF"/>
+        </w:rPr>
+        <w:t xml:space="preserve">make </w:t>
+      </w:r>
+      <w:proofErr w:type="spellStart"/>
+      <w:r>
+        <w:rPr>
+          <w:rFonts w:ascii="Times New Roman" w:hAnsi="Times New Roman" w:cs="Times New Roman"/>
+          <w:sz w:val="24"/>
+          <w:szCs w:val="24"/>
+          <w:shd w:val="pct15" w:color="auto" w:fill="FFFFFF"/>
+        </w:rPr>
+        <w:t>otapackage</w:t>
+      </w:r>
+      <w:proofErr w:type="spellEnd"/>
+    </w:p>
+    <w:p>
+      <w:pPr>
+        <w:pStyle w:val="aa"/>
+        <w:numPr>
+          <w:ilvl w:val="0"/>
+          <w:numId w:val="11"/>
+        </w:numPr>
+        <w:ind w:leftChars="0"/>
+        <w:rPr>
+          <w:rFonts w:ascii="Times New Roman" w:hAnsi="Times New Roman" w:cs="Times New Roman"/>
+          <w:sz w:val="24"/>
+          <w:szCs w:val="24"/>
+          <w:shd w:val="pct15" w:color="auto" w:fill="FFFFFF"/>
+        </w:rPr>
+      </w:pPr>
+      <w:r>
+        <w:rPr>
+          <w:rFonts w:ascii="Times New Roman" w:hAnsi="Times New Roman" w:cs="Times New Roman"/>
+          <w:sz w:val="24"/>
+          <w:szCs w:val="24"/>
+          <w:shd w:val="pct15" w:color="auto" w:fill="FFFFFF"/>
+        </w:rPr>
+        <w:t xml:space="preserve">$ </w:t>
+      </w:r>
+      <w:r>
+        <w:rPr>
+          <w:rFonts w:ascii="Times New Roman" w:hAnsi="Times New Roman" w:cs="Times New Roman"/>
+          <w:sz w:val="24"/>
+          <w:szCs w:val="24"/>
+          <w:shd w:val="pct15" w:color="auto" w:fill="FFFFFF"/>
+        </w:rPr>
+        <w:t>./mkimage.sh</w:t>
+      </w:r>
+      <w:r>
+        <w:rPr>
+          <w:rFonts w:ascii="Times New Roman" w:hAnsi="Times New Roman" w:cs="Times New Roman"/>
+          <w:sz w:val="24"/>
+          <w:szCs w:val="24"/>
+          <w:shd w:val="pct15" w:color="auto" w:fill="FFFFFF"/>
+        </w:rPr>
+        <w:t xml:space="preserve"> </w:t>
+      </w:r>
+      <w:proofErr w:type="spellStart"/>
+      <w:r>
+        <w:rPr>
+          <w:rFonts w:ascii="Times New Roman" w:hAnsi="Times New Roman" w:cs="Times New Roman"/>
+          <w:sz w:val="24"/>
+          <w:szCs w:val="24"/>
+          <w:shd w:val="pct15" w:color="auto" w:fill="FFFFFF"/>
+        </w:rPr>
+        <w:t>ota</w:t>
+      </w:r>
+      <w:proofErr w:type="spellEnd"/>
+    </w:p>
+    <w:p>
+      <w:pPr>
+        <w:pStyle w:val="aa"/>
+        <w:ind w:leftChars="0"/>
+        <w:rPr>
+          <w:rFonts w:ascii="Times New Roman" w:hAnsi="Times New Roman" w:cs="Times New Roman"/>
+          <w:sz w:val="24"/>
+          <w:szCs w:val="24"/>
+          <w:shd w:val="pct15" w:color="auto" w:fill="FFFFFF"/>
+        </w:rPr>
+      </w:pPr>
+    </w:p>
+    <w:p>
+      <w:pPr>
+        <w:pStyle w:val="aa"/>
+        <w:ind w:leftChars="0"/>
+        <w:rPr>
+          <w:rFonts w:ascii="Times New Roman" w:hAnsi="Times New Roman" w:cs="Times New Roman" w:hint="eastAsia"/>
+          <w:sz w:val="24"/>
+          <w:szCs w:val="24"/>
+        </w:rPr>
+      </w:pPr>
+      <w:r>
+        <w:rPr>
+          <w:rFonts w:ascii="Times New Roman" w:hAnsi="Times New Roman" w:cs="Times New Roman"/>
+          <w:sz w:val="24"/>
+          <w:szCs w:val="24"/>
+        </w:rPr>
+        <w:t>If you only want to create the android image</w:t>
+      </w:r>
+    </w:p>
+    <w:p>
+      <w:pPr>
+        <w:pStyle w:val="aa"/>
+        <w:numPr>
+          <w:ilvl w:val="0"/>
+          <w:numId w:val="19"/>
+        </w:numPr>
+        <w:ind w:leftChars="0"/>
+        <w:rPr>
+          <w:rFonts w:ascii="Times New Roman" w:hAnsi="Times New Roman" w:cs="Times New Roman"/>
+          <w:sz w:val="24"/>
+          <w:szCs w:val="24"/>
           <w:shd w:val="clear" w:color="FFFFFF" w:fill="D9D9D9"/>
         </w:rPr>
       </w:pPr>
+      <w:r>
+        <w:rPr>
+          <w:rFonts w:ascii="Times New Roman" w:hAnsi="Times New Roman" w:cs="Times New Roman"/>
+          <w:sz w:val="24"/>
+          <w:szCs w:val="24"/>
+          <w:shd w:val="clear" w:color="FFFFFF" w:fill="D9D9D9"/>
+        </w:rPr>
+        <w:t xml:space="preserve">$ </w:t>
+      </w:r>
       <w:r>
         <w:rPr>
           <w:rFonts w:ascii="Times New Roman" w:hAnsi="Times New Roman" w:cs="Times New Roman"/>
@@ -1031,8 +1333,6 @@
         </w:rPr>
         <w:t>RKTools/linux/Linux_Pack_Firmware/rockdev</w:t>
       </w:r>
-      <w:bookmarkStart w:id="0" w:name="_GoBack"/>
-      <w:bookmarkEnd w:id="0"/>
       <w:r>
         <w:rPr>
           <w:rFonts w:ascii="Times New Roman" w:eastAsia="新細明體" w:hAnsi="Times New Roman" w:cs="Times New Roman" w:hint="eastAsia"/>
@@ -1359,13 +1659,13 @@
           </mc:Choice>
           <mc:Fallback>
             <w:pict>
-              <v:rect id="矩形 4" o:spid="_x0000_s1026" style="position:absolute;left:0;text-align:left;margin-left:-6.75pt;margin-top:76.7pt;width:115.5pt;height:24pt;z-index:251661312;visibility:visible;mso-wrap-style:square;mso-width-percent:0;mso-height-percent:0;mso-wrap-distance-left:9pt;mso-wrap-distance-top:0;mso-wrap-distance-right:9pt;mso-wrap-distance-bottom:0;mso-position-horizontal:absolute;mso-position-horizontal-relative:text;mso-position-vertical:absolute;mso-position-vertical-relative:text;mso-width-percent:0;mso-height-percent:0;mso-width-relative:margin;mso-height-relative:margin;v-text-anchor:middle" o:gfxdata="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" filled="f" strokecolor="#243f60 [1604]" strokeweight="2pt">
+              <v:rect w14:anchorId="6199482C" id="矩形 4" o:spid="_x0000_s1026" style="position:absolute;left:0;text-align:left;margin-left:-6.75pt;margin-top:76.7pt;width:115.5pt;height:24pt;z-index:251661312;visibility:visible;mso-wrap-style:square;mso-width-percent:0;mso-height-percent:0;mso-wrap-distance-left:9pt;mso-wrap-distance-top:0;mso-wrap-distance-right:9pt;mso-wrap-distance-bottom:0;mso-position-horizontal:absolute;mso-position-horizontal-relative:text;mso-position-vertical:absolute;mso-position-vertical-relative:text;mso-width-percent:0;mso-height-percent:0;mso-width-relative:margin;mso-height-relative:margin;v-text-anchor:middle" o:gfxdata="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" filled="f" strokecolor="#243f60 [1604]" strokeweight="2pt">
                 <v:textbox>
                   <w:txbxContent>
                     <w:p>
                       <w:pPr>
                         <w:rPr>
-                          <w:rFonts w:eastAsia="新細明體" w:hint="eastAsia"/>
+                          <w:rFonts w:eastAsia="新細明體"/>
                           <w:color w:val="FF0000"/>
                           <w:lang w:eastAsia="zh-TW"/>
                           <w14:textOutline w14:w="12700" w14:cap="rnd" w14:cmpd="sng" w14:algn="ctr">
@@ -1554,13 +1854,13 @@
           </mc:Choice>
           <mc:Fallback>
             <w:pict>
-              <v:rect id="矩形 3" o:spid="_x0000_s1027" style="position:absolute;left:0;text-align:left;margin-left:-6.75pt;margin-top:42.2pt;width:115.5pt;height:24pt;z-index:251659264;visibility:visible;mso-wrap-style:square;mso-width-percent:0;mso-height-percent:0;mso-wrap-distance-left:9pt;mso-wrap-distance-top:0;mso-wrap-distance-right:9pt;mso-wrap-distance-bottom:0;mso-position-horizontal:absolute;mso-position-horizontal-relative:text;mso-position-vertical:absolute;mso-position-vertical-relative:text;mso-width-percent:0;mso-height-percent:0;mso-width-relative:margin;mso-height-relative:margin;v-text-anchor:middle" o:gfxdata="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" filled="f" strokecolor="#243f60 [1604]" strokeweight="2pt">
+              <v:rect w14:anchorId="05C3D63C" id="矩形 3" o:spid="_x0000_s1027" style="position:absolute;left:0;text-align:left;margin-left:-6.75pt;margin-top:42.2pt;width:115.5pt;height:24pt;z-index:251659264;visibility:visible;mso-wrap-style:square;mso-width-percent:0;mso-height-percent:0;mso-wrap-distance-left:9pt;mso-wrap-distance-top:0;mso-wrap-distance-right:9pt;mso-wrap-distance-bottom:0;mso-position-horizontal:absolute;mso-position-horizontal-relative:text;mso-position-vertical:absolute;mso-position-vertical-relative:text;mso-width-percent:0;mso-height-percent:0;mso-width-relative:margin;mso-height-relative:margin;v-text-anchor:middle" o:gfxdata="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" filled="f" strokecolor="#243f60 [1604]" strokeweight="2pt">
                 <v:textbox>
                   <w:txbxContent>
                     <w:p>
                       <w:pPr>
                         <w:rPr>
-                          <w:rFonts w:eastAsia="新細明體" w:hint="eastAsia"/>
+                          <w:rFonts w:eastAsia="新細明體"/>
                           <w:color w:val="FF0000"/>
                           <w:lang w:eastAsia="zh-TW"/>
                           <w14:textOutline w14:w="12700" w14:cap="rnd" w14:cmpd="sng" w14:algn="ctr">
@@ -1634,7 +1934,7 @@
                     <pic:cNvPicPr/>
                   </pic:nvPicPr>
                   <pic:blipFill>
-                    <a:blip r:embed="rId11">
+                    <a:blip r:embed="rId10">
                       <a:extLst>
                         <a:ext uri="{28A0092B-C50C-407E-A947-70E740481C1C}">
                           <a14:useLocalDpi xmlns:a14="http://schemas.microsoft.com/office/drawing/2010/main" val="0"/>
@@ -1778,8 +2078,8 @@
 </file>
 
 <file path=word/numbering.xml><?xml version="1.0" encoding="utf-8"?>
-<w:numbering xmlns:wpc="http://schemas.microsoft.com/office/word/2010/wordprocessingCanvas" xmlns:mc="http://schemas.openxmlformats.org/markup-compatibility/2006" xmlns:o="urn:schemas-microsoft-com:office:office" xmlns:r="http://schemas.openxmlformats.org/officeDocument/2006/relationships" xmlns:m="http://schemas.openxmlformats.org/officeDocument/2006/math" xmlns:v="urn:schemas-microsoft-com:vml" xmlns:wp14="http://schemas.microsoft.com/office/word/2010/wordprocessingDrawing" xmlns:wp="http://schemas.openxmlformats.org/drawingml/2006/wordprocessingDrawing" xmlns:w10="urn:schemas-microsoft-com:office:word" xmlns:w="http://schemas.openxmlformats.org/wordprocessingml/2006/main" xmlns:w14="http://schemas.microsoft.com/office/word/2010/wordml" xmlns:wpg="http://schemas.microsoft.com/office/word/2010/wordprocessingGroup" xmlns:wpi="http://schemas.microsoft.com/office/word/2010/wordprocessingInk" xmlns:wne="http://schemas.microsoft.com/office/word/2006/wordml" xmlns:wps="http://schemas.microsoft.com/office/word/2010/wordprocessingShape" mc:Ignorable="w14 wp14">
-  <w:abstractNum w:abstractNumId="0">
+<w:numbering xmlns:wpc="http://schemas.microsoft.com/office/word/2010/wordprocessingCanvas" xmlns:cx="http://schemas.microsoft.com/office/drawing/2014/chartex" xmlns:cx1="http://schemas.microsoft.com/office/drawing/2015/9/8/chartex" xmlns:mc="http://schemas.openxmlformats.org/markup-compatibility/2006" xmlns:o="urn:schemas-microsoft-com:office:office" xmlns:r="http://schemas.openxmlformats.org/officeDocument/2006/relationships" xmlns:m="http://schemas.openxmlformats.org/officeDocument/2006/math" xmlns:v="urn:schemas-microsoft-com:vml" xmlns:wp14="http://schemas.microsoft.com/office/word/2010/wordprocessingDrawing" xmlns:wp="http://schemas.openxmlformats.org/drawingml/2006/wordprocessingDrawing" xmlns:w10="urn:schemas-microsoft-com:office:word" xmlns:w="http://schemas.openxmlformats.org/wordprocessingml/2006/main" xmlns:w14="http://schemas.microsoft.com/office/word/2010/wordml" xmlns:w15="http://schemas.microsoft.com/office/word/2012/wordml" xmlns:w16se="http://schemas.microsoft.com/office/word/2015/wordml/symex" xmlns:wpg="http://schemas.microsoft.com/office/word/2010/wordprocessingGroup" xmlns:wpi="http://schemas.microsoft.com/office/word/2010/wordprocessingInk" xmlns:wne="http://schemas.microsoft.com/office/word/2006/wordml" xmlns:wps="http://schemas.microsoft.com/office/word/2010/wordprocessingShape" mc:Ignorable="w14 w15 w16se wp14">
+  <w:abstractNum w:abstractNumId="0" w15:restartNumberingAfterBreak="0">
     <w:nsid w:val="078A753A"/>
     <w:multiLevelType w:val="multilevel"/>
     <w:tmpl w:val="08A4EB8A"/>
@@ -1868,7 +2168,7 @@
       </w:pPr>
     </w:lvl>
   </w:abstractNum>
-  <w:abstractNum w:abstractNumId="1">
+  <w:abstractNum w:abstractNumId="1" w15:restartNumberingAfterBreak="0">
     <w:nsid w:val="17F11C3E"/>
     <w:multiLevelType w:val="hybridMultilevel"/>
     <w:tmpl w:val="C246A5B8"/>
@@ -1957,7 +2257,7 @@
       </w:pPr>
     </w:lvl>
   </w:abstractNum>
-  <w:abstractNum w:abstractNumId="2">
+  <w:abstractNum w:abstractNumId="2" w15:restartNumberingAfterBreak="0">
     <w:nsid w:val="18F82464"/>
     <w:multiLevelType w:val="hybridMultilevel"/>
     <w:tmpl w:val="D33068BE"/>
@@ -2046,7 +2346,7 @@
       </w:pPr>
     </w:lvl>
   </w:abstractNum>
-  <w:abstractNum w:abstractNumId="3">
+  <w:abstractNum w:abstractNumId="3" w15:restartNumberingAfterBreak="0">
     <w:nsid w:val="1CE063B1"/>
     <w:multiLevelType w:val="hybridMultilevel"/>
     <w:tmpl w:val="3F84F6CC"/>
@@ -2135,10 +2435,10 @@
       </w:pPr>
     </w:lvl>
   </w:abstractNum>
-  <w:abstractNum w:abstractNumId="4">
+  <w:abstractNum w:abstractNumId="4" w15:restartNumberingAfterBreak="0">
     <w:nsid w:val="1DB60EF8"/>
     <w:multiLevelType w:val="hybridMultilevel"/>
-    <w:tmpl w:val="300CB962"/>
+    <w:tmpl w:val="8432D7D6"/>
     <w:lvl w:ilvl="0" w:tplc="B850666E">
       <w:start w:val="1"/>
       <w:numFmt w:val="upperLetter"/>
@@ -2224,7 +2524,7 @@
       </w:pPr>
     </w:lvl>
   </w:abstractNum>
-  <w:abstractNum w:abstractNumId="5">
+  <w:abstractNum w:abstractNumId="5" w15:restartNumberingAfterBreak="0">
     <w:nsid w:val="1EAD7C6E"/>
     <w:multiLevelType w:val="hybridMultilevel"/>
     <w:tmpl w:val="015ED72A"/>
@@ -2310,7 +2610,96 @@
       </w:pPr>
     </w:lvl>
   </w:abstractNum>
-  <w:abstractNum w:abstractNumId="6">
+  <w:abstractNum w:abstractNumId="6" w15:restartNumberingAfterBreak="0">
+    <w:nsid w:val="27DE3089"/>
+    <w:multiLevelType w:val="multilevel"/>
+    <w:tmpl w:val="300CB962"/>
+    <w:lvl w:ilvl="0">
+      <w:start w:val="1"/>
+      <w:numFmt w:val="upperLetter"/>
+      <w:lvlText w:val="%1."/>
+      <w:lvlJc w:val="left"/>
+      <w:pPr>
+        <w:ind w:left="480" w:hanging="480"/>
+      </w:pPr>
+      <w:rPr>
+        <w:rFonts w:asciiTheme="minorHAnsi" w:eastAsia="新細明體" w:cstheme="minorBidi" w:hint="default"/>
+      </w:rPr>
+    </w:lvl>
+    <w:lvl w:ilvl="1">
+      <w:start w:val="1"/>
+      <w:numFmt w:val="ideographTraditional"/>
+      <w:lvlText w:val="%2、"/>
+      <w:lvlJc w:val="left"/>
+      <w:pPr>
+        <w:ind w:left="960" w:hanging="480"/>
+      </w:pPr>
+    </w:lvl>
+    <w:lvl w:ilvl="2">
+      <w:start w:val="1"/>
+      <w:numFmt w:val="lowerRoman"/>
+      <w:lvlText w:val="%3."/>
+      <w:lvlJc w:val="right"/>
+      <w:pPr>
+        <w:ind w:left="1440" w:hanging="480"/>
+      </w:pPr>
+    </w:lvl>
+    <w:lvl w:ilvl="3">
+      <w:start w:val="1"/>
+      <w:numFmt w:val="decimal"/>
+      <w:lvlText w:val="%4."/>
+      <w:lvlJc w:val="left"/>
+      <w:pPr>
+        <w:ind w:left="1920" w:hanging="480"/>
+      </w:pPr>
+    </w:lvl>
+    <w:lvl w:ilvl="4">
+      <w:start w:val="1"/>
+      <w:numFmt w:val="ideographTraditional"/>
+      <w:lvlText w:val="%5、"/>
+      <w:lvlJc w:val="left"/>
+      <w:pPr>
+        <w:ind w:left="2400" w:hanging="480"/>
+      </w:pPr>
+    </w:lvl>
+    <w:lvl w:ilvl="5">
+      <w:start w:val="1"/>
+      <w:numFmt w:val="lowerRoman"/>
+      <w:lvlText w:val="%6."/>
+      <w:lvlJc w:val="right"/>
+      <w:pPr>
+        <w:ind w:left="2880" w:hanging="480"/>
+      </w:pPr>
+    </w:lvl>
+    <w:lvl w:ilvl="6">
+      <w:start w:val="1"/>
+      <w:numFmt w:val="decimal"/>
+      <w:lvlText w:val="%7."/>
+      <w:lvlJc w:val="left"/>
+      <w:pPr>
+        <w:ind w:left="3360" w:hanging="480"/>
+      </w:pPr>
+    </w:lvl>
+    <w:lvl w:ilvl="7">
+      <w:start w:val="1"/>
+      <w:numFmt w:val="ideographTraditional"/>
+      <w:lvlText w:val="%8、"/>
+      <w:lvlJc w:val="left"/>
+      <w:pPr>
+        <w:ind w:left="3840" w:hanging="480"/>
+      </w:pPr>
+    </w:lvl>
+    <w:lvl w:ilvl="8">
+      <w:start w:val="1"/>
+      <w:numFmt w:val="lowerRoman"/>
+      <w:lvlText w:val="%9."/>
+      <w:lvlJc w:val="right"/>
+      <w:pPr>
+        <w:ind w:left="4320" w:hanging="480"/>
+      </w:pPr>
+    </w:lvl>
+  </w:abstractNum>
+  <w:abstractNum w:abstractNumId="7" w15:restartNumberingAfterBreak="0">
     <w:nsid w:val="2FA0513F"/>
     <w:multiLevelType w:val="hybridMultilevel"/>
     <w:tmpl w:val="14487DD2"/>
@@ -2399,7 +2788,96 @@
       </w:pPr>
     </w:lvl>
   </w:abstractNum>
-  <w:abstractNum w:abstractNumId="7">
+  <w:abstractNum w:abstractNumId="8" w15:restartNumberingAfterBreak="0">
+    <w:nsid w:val="497434AF"/>
+    <w:multiLevelType w:val="hybridMultilevel"/>
+    <w:tmpl w:val="D91EE946"/>
+    <w:lvl w:ilvl="0" w:tplc="125E0058">
+      <w:start w:val="5"/>
+      <w:numFmt w:val="upperLetter"/>
+      <w:lvlText w:val="%1."/>
+      <w:lvlJc w:val="left"/>
+      <w:pPr>
+        <w:ind w:left="480" w:hanging="480"/>
+      </w:pPr>
+      <w:rPr>
+        <w:rFonts w:asciiTheme="minorHAnsi" w:eastAsia="新細明體" w:cstheme="minorBidi" w:hint="default"/>
+      </w:rPr>
+    </w:lvl>
+    <w:lvl w:ilvl="1" w:tplc="04090019" w:tentative="1">
+      <w:start w:val="1"/>
+      <w:numFmt w:val="ideographTraditional"/>
+      <w:lvlText w:val="%2、"/>
+      <w:lvlJc w:val="left"/>
+      <w:pPr>
+        <w:ind w:left="960" w:hanging="480"/>
+      </w:pPr>
+    </w:lvl>
+    <w:lvl w:ilvl="2" w:tplc="0409001B" w:tentative="1">
+      <w:start w:val="1"/>
+      <w:numFmt w:val="lowerRoman"/>
+      <w:lvlText w:val="%3."/>
+      <w:lvlJc w:val="right"/>
+      <w:pPr>
+        <w:ind w:left="1440" w:hanging="480"/>
+      </w:pPr>
+    </w:lvl>
+    <w:lvl w:ilvl="3" w:tplc="0409000F" w:tentative="1">
+      <w:start w:val="1"/>
+      <w:numFmt w:val="decimal"/>
+      <w:lvlText w:val="%4."/>
+      <w:lvlJc w:val="left"/>
+      <w:pPr>
+        <w:ind w:left="1920" w:hanging="480"/>
+      </w:pPr>
+    </w:lvl>
+    <w:lvl w:ilvl="4" w:tplc="04090019" w:tentative="1">
+      <w:start w:val="1"/>
+      <w:numFmt w:val="ideographTraditional"/>
+      <w:lvlText w:val="%5、"/>
+      <w:lvlJc w:val="left"/>
+      <w:pPr>
+        <w:ind w:left="2400" w:hanging="480"/>
+      </w:pPr>
+    </w:lvl>
+    <w:lvl w:ilvl="5" w:tplc="0409001B" w:tentative="1">
+      <w:start w:val="1"/>
+      <w:numFmt w:val="lowerRoman"/>
+      <w:lvlText w:val="%6."/>
+      <w:lvlJc w:val="right"/>
+      <w:pPr>
+        <w:ind w:left="2880" w:hanging="480"/>
+      </w:pPr>
+    </w:lvl>
+    <w:lvl w:ilvl="6" w:tplc="0409000F" w:tentative="1">
+      <w:start w:val="1"/>
+      <w:numFmt w:val="decimal"/>
+      <w:lvlText w:val="%7."/>
+      <w:lvlJc w:val="left"/>
+      <w:pPr>
+        <w:ind w:left="3360" w:hanging="480"/>
+      </w:pPr>
+    </w:lvl>
+    <w:lvl w:ilvl="7" w:tplc="04090019" w:tentative="1">
+      <w:start w:val="1"/>
+      <w:numFmt w:val="ideographTraditional"/>
+      <w:lvlText w:val="%8、"/>
+      <w:lvlJc w:val="left"/>
+      <w:pPr>
+        <w:ind w:left="3840" w:hanging="480"/>
+      </w:pPr>
+    </w:lvl>
+    <w:lvl w:ilvl="8" w:tplc="0409001B" w:tentative="1">
+      <w:start w:val="1"/>
+      <w:numFmt w:val="lowerRoman"/>
+      <w:lvlText w:val="%9."/>
+      <w:lvlJc w:val="right"/>
+      <w:pPr>
+        <w:ind w:left="4320" w:hanging="480"/>
+      </w:pPr>
+    </w:lvl>
+  </w:abstractNum>
+  <w:abstractNum w:abstractNumId="9" w15:restartNumberingAfterBreak="0">
     <w:nsid w:val="4A3F1443"/>
     <w:multiLevelType w:val="hybridMultilevel"/>
     <w:tmpl w:val="F946861C"/>
@@ -2488,10 +2966,10 @@
       </w:pPr>
     </w:lvl>
   </w:abstractNum>
-  <w:abstractNum w:abstractNumId="8">
+  <w:abstractNum w:abstractNumId="10" w15:restartNumberingAfterBreak="0">
     <w:nsid w:val="4E206437"/>
     <w:multiLevelType w:val="hybridMultilevel"/>
-    <w:tmpl w:val="760E8FF4"/>
+    <w:tmpl w:val="EC90D3D0"/>
     <w:lvl w:ilvl="0" w:tplc="B850666E">
       <w:start w:val="1"/>
       <w:numFmt w:val="upperLetter"/>
@@ -2577,7 +3055,7 @@
       </w:pPr>
     </w:lvl>
   </w:abstractNum>
-  <w:abstractNum w:abstractNumId="9">
+  <w:abstractNum w:abstractNumId="11" w15:restartNumberingAfterBreak="0">
     <w:nsid w:val="531106A0"/>
     <w:multiLevelType w:val="hybridMultilevel"/>
     <w:tmpl w:val="8ADA5C66"/>
@@ -2666,7 +3144,96 @@
       </w:pPr>
     </w:lvl>
   </w:abstractNum>
-  <w:abstractNum w:abstractNumId="10">
+  <w:abstractNum w:abstractNumId="12" w15:restartNumberingAfterBreak="0">
+    <w:nsid w:val="54644FC6"/>
+    <w:multiLevelType w:val="hybridMultilevel"/>
+    <w:tmpl w:val="6D06EF0C"/>
+    <w:lvl w:ilvl="0" w:tplc="B850666E">
+      <w:start w:val="1"/>
+      <w:numFmt w:val="upperLetter"/>
+      <w:lvlText w:val="%1."/>
+      <w:lvlJc w:val="left"/>
+      <w:pPr>
+        <w:ind w:left="480" w:hanging="480"/>
+      </w:pPr>
+      <w:rPr>
+        <w:rFonts w:asciiTheme="minorHAnsi" w:eastAsia="新細明體" w:cstheme="minorBidi" w:hint="default"/>
+      </w:rPr>
+    </w:lvl>
+    <w:lvl w:ilvl="1" w:tplc="04090019" w:tentative="1">
+      <w:start w:val="1"/>
+      <w:numFmt w:val="ideographTraditional"/>
+      <w:lvlText w:val="%2、"/>
+      <w:lvlJc w:val="left"/>
+      <w:pPr>
+        <w:ind w:left="960" w:hanging="480"/>
+      </w:pPr>
+    </w:lvl>
+    <w:lvl w:ilvl="2" w:tplc="0409001B" w:tentative="1">
+      <w:start w:val="1"/>
+      <w:numFmt w:val="lowerRoman"/>
+      <w:lvlText w:val="%3."/>
+      <w:lvlJc w:val="right"/>
+      <w:pPr>
+        <w:ind w:left="1440" w:hanging="480"/>
+      </w:pPr>
+    </w:lvl>
+    <w:lvl w:ilvl="3" w:tplc="0409000F" w:tentative="1">
+      <w:start w:val="1"/>
+      <w:numFmt w:val="decimal"/>
+      <w:lvlText w:val="%4."/>
+      <w:lvlJc w:val="left"/>
+      <w:pPr>
+        <w:ind w:left="1920" w:hanging="480"/>
+      </w:pPr>
+    </w:lvl>
+    <w:lvl w:ilvl="4" w:tplc="04090019" w:tentative="1">
+      <w:start w:val="1"/>
+      <w:numFmt w:val="ideographTraditional"/>
+      <w:lvlText w:val="%5、"/>
+      <w:lvlJc w:val="left"/>
+      <w:pPr>
+        <w:ind w:left="2400" w:hanging="480"/>
+      </w:pPr>
+    </w:lvl>
+    <w:lvl w:ilvl="5" w:tplc="0409001B" w:tentative="1">
+      <w:start w:val="1"/>
+      <w:numFmt w:val="lowerRoman"/>
+      <w:lvlText w:val="%6."/>
+      <w:lvlJc w:val="right"/>
+      <w:pPr>
+        <w:ind w:left="2880" w:hanging="480"/>
+      </w:pPr>
+    </w:lvl>
+    <w:lvl w:ilvl="6" w:tplc="0409000F" w:tentative="1">
+      <w:start w:val="1"/>
+      <w:numFmt w:val="decimal"/>
+      <w:lvlText w:val="%7."/>
+      <w:lvlJc w:val="left"/>
+      <w:pPr>
+        <w:ind w:left="3360" w:hanging="480"/>
+      </w:pPr>
+    </w:lvl>
+    <w:lvl w:ilvl="7" w:tplc="04090019" w:tentative="1">
+      <w:start w:val="1"/>
+      <w:numFmt w:val="ideographTraditional"/>
+      <w:lvlText w:val="%8、"/>
+      <w:lvlJc w:val="left"/>
+      <w:pPr>
+        <w:ind w:left="3840" w:hanging="480"/>
+      </w:pPr>
+    </w:lvl>
+    <w:lvl w:ilvl="8" w:tplc="0409001B" w:tentative="1">
+      <w:start w:val="1"/>
+      <w:numFmt w:val="lowerRoman"/>
+      <w:lvlText w:val="%9."/>
+      <w:lvlJc w:val="right"/>
+      <w:pPr>
+        <w:ind w:left="4320" w:hanging="480"/>
+      </w:pPr>
+    </w:lvl>
+  </w:abstractNum>
+  <w:abstractNum w:abstractNumId="13" w15:restartNumberingAfterBreak="0">
     <w:nsid w:val="54B619A3"/>
     <w:multiLevelType w:val="hybridMultilevel"/>
     <w:tmpl w:val="0BD0A072"/>
@@ -2755,7 +3322,7 @@
       </w:pPr>
     </w:lvl>
   </w:abstractNum>
-  <w:abstractNum w:abstractNumId="11">
+  <w:abstractNum w:abstractNumId="14" w15:restartNumberingAfterBreak="0">
     <w:nsid w:val="582EBFC0"/>
     <w:multiLevelType w:val="singleLevel"/>
     <w:tmpl w:val="582EBFC0"/>
@@ -2767,7 +3334,7 @@
       <w:lvlJc w:val="left"/>
     </w:lvl>
   </w:abstractNum>
-  <w:abstractNum w:abstractNumId="12">
+  <w:abstractNum w:abstractNumId="15" w15:restartNumberingAfterBreak="0">
     <w:nsid w:val="5F9929AE"/>
     <w:multiLevelType w:val="hybridMultilevel"/>
     <w:tmpl w:val="938AC0AE"/>
@@ -2856,7 +3423,96 @@
       </w:pPr>
     </w:lvl>
   </w:abstractNum>
-  <w:abstractNum w:abstractNumId="13">
+  <w:abstractNum w:abstractNumId="16" w15:restartNumberingAfterBreak="0">
+    <w:nsid w:val="625E0EBC"/>
+    <w:multiLevelType w:val="hybridMultilevel"/>
+    <w:tmpl w:val="2B5CD6AE"/>
+    <w:lvl w:ilvl="0" w:tplc="2AE4E2B8">
+      <w:start w:val="1"/>
+      <w:numFmt w:val="upperLetter"/>
+      <w:lvlText w:val="%1."/>
+      <w:lvlJc w:val="left"/>
+      <w:pPr>
+        <w:ind w:left="840" w:hanging="360"/>
+      </w:pPr>
+      <w:rPr>
+        <w:rFonts w:hint="default"/>
+      </w:rPr>
+    </w:lvl>
+    <w:lvl w:ilvl="1" w:tplc="04090019" w:tentative="1">
+      <w:start w:val="1"/>
+      <w:numFmt w:val="ideographTraditional"/>
+      <w:lvlText w:val="%2、"/>
+      <w:lvlJc w:val="left"/>
+      <w:pPr>
+        <w:ind w:left="1440" w:hanging="480"/>
+      </w:pPr>
+    </w:lvl>
+    <w:lvl w:ilvl="2" w:tplc="0409001B" w:tentative="1">
+      <w:start w:val="1"/>
+      <w:numFmt w:val="lowerRoman"/>
+      <w:lvlText w:val="%3."/>
+      <w:lvlJc w:val="right"/>
+      <w:pPr>
+        <w:ind w:left="1920" w:hanging="480"/>
+      </w:pPr>
+    </w:lvl>
+    <w:lvl w:ilvl="3" w:tplc="0409000F" w:tentative="1">
+      <w:start w:val="1"/>
+      <w:numFmt w:val="decimal"/>
+      <w:lvlText w:val="%4."/>
+      <w:lvlJc w:val="left"/>
+      <w:pPr>
+        <w:ind w:left="2400" w:hanging="480"/>
+      </w:pPr>
+    </w:lvl>
+    <w:lvl w:ilvl="4" w:tplc="04090019" w:tentative="1">
+      <w:start w:val="1"/>
+      <w:numFmt w:val="ideographTraditional"/>
+      <w:lvlText w:val="%5、"/>
+      <w:lvlJc w:val="left"/>
+      <w:pPr>
+        <w:ind w:left="2880" w:hanging="480"/>
+      </w:pPr>
+    </w:lvl>
+    <w:lvl w:ilvl="5" w:tplc="0409001B" w:tentative="1">
+      <w:start w:val="1"/>
+      <w:numFmt w:val="lowerRoman"/>
+      <w:lvlText w:val="%6."/>
+      <w:lvlJc w:val="right"/>
+      <w:pPr>
+        <w:ind w:left="3360" w:hanging="480"/>
+      </w:pPr>
+    </w:lvl>
+    <w:lvl w:ilvl="6" w:tplc="0409000F" w:tentative="1">
+      <w:start w:val="1"/>
+      <w:numFmt w:val="decimal"/>
+      <w:lvlText w:val="%7."/>
+      <w:lvlJc w:val="left"/>
+      <w:pPr>
+        <w:ind w:left="3840" w:hanging="480"/>
+      </w:pPr>
+    </w:lvl>
+    <w:lvl w:ilvl="7" w:tplc="04090019" w:tentative="1">
+      <w:start w:val="1"/>
+      <w:numFmt w:val="ideographTraditional"/>
+      <w:lvlText w:val="%8、"/>
+      <w:lvlJc w:val="left"/>
+      <w:pPr>
+        <w:ind w:left="4320" w:hanging="480"/>
+      </w:pPr>
+    </w:lvl>
+    <w:lvl w:ilvl="8" w:tplc="0409001B" w:tentative="1">
+      <w:start w:val="1"/>
+      <w:numFmt w:val="lowerRoman"/>
+      <w:lvlText w:val="%9."/>
+      <w:lvlJc w:val="right"/>
+      <w:pPr>
+        <w:ind w:left="4800" w:hanging="480"/>
+      </w:pPr>
+    </w:lvl>
+  </w:abstractNum>
+  <w:abstractNum w:abstractNumId="17" w15:restartNumberingAfterBreak="0">
     <w:nsid w:val="73415D8A"/>
     <w:multiLevelType w:val="hybridMultilevel"/>
     <w:tmpl w:val="A1BE67BA"/>
@@ -2945,7 +3601,7 @@
       </w:pPr>
     </w:lvl>
   </w:abstractNum>
-  <w:abstractNum w:abstractNumId="14">
+  <w:abstractNum w:abstractNumId="18" w15:restartNumberingAfterBreak="0">
     <w:nsid w:val="7AAA11B9"/>
     <w:multiLevelType w:val="multilevel"/>
     <w:tmpl w:val="135023C8"/>
@@ -3035,10 +3691,10 @@
     </w:lvl>
   </w:abstractNum>
   <w:num w:numId="1">
-    <w:abstractNumId w:val="14"/>
+    <w:abstractNumId w:val="18"/>
   </w:num>
   <w:num w:numId="2">
-    <w:abstractNumId w:val="11"/>
+    <w:abstractNumId w:val="14"/>
   </w:num>
   <w:num w:numId="3">
     <w:abstractNumId w:val="1"/>
@@ -3050,10 +3706,10 @@
     <w:abstractNumId w:val="0"/>
   </w:num>
   <w:num w:numId="6">
-    <w:abstractNumId w:val="12"/>
+    <w:abstractNumId w:val="15"/>
   </w:num>
   <w:num w:numId="7">
-    <w:abstractNumId w:val="10"/>
+    <w:abstractNumId w:val="13"/>
   </w:num>
   <w:num w:numId="8">
     <w:abstractNumId w:val="4"/>
@@ -3065,25 +3721,37 @@
     <w:abstractNumId w:val="2"/>
   </w:num>
   <w:num w:numId="11">
-    <w:abstractNumId w:val="8"/>
+    <w:abstractNumId w:val="10"/>
   </w:num>
   <w:num w:numId="12">
+    <w:abstractNumId w:val="9"/>
+  </w:num>
+  <w:num w:numId="13">
     <w:abstractNumId w:val="7"/>
   </w:num>
-  <w:num w:numId="13">
+  <w:num w:numId="14">
+    <w:abstractNumId w:val="17"/>
+  </w:num>
+  <w:num w:numId="15">
+    <w:abstractNumId w:val="11"/>
+  </w:num>
+  <w:num w:numId="16">
     <w:abstractNumId w:val="6"/>
   </w:num>
-  <w:num w:numId="14">
-    <w:abstractNumId w:val="13"/>
+  <w:num w:numId="17">
+    <w:abstractNumId w:val="16"/>
   </w:num>
-  <w:num w:numId="15">
-    <w:abstractNumId w:val="9"/>
+  <w:num w:numId="18">
+    <w:abstractNumId w:val="12"/>
+  </w:num>
+  <w:num w:numId="19">
+    <w:abstractNumId w:val="8"/>
   </w:num>
 </w:numbering>
 </file>
 
 <file path=word/styles.xml><?xml version="1.0" encoding="utf-8"?>
-<w:styles xmlns:mc="http://schemas.openxmlformats.org/markup-compatibility/2006" xmlns:r="http://schemas.openxmlformats.org/officeDocument/2006/relationships" xmlns:w="http://schemas.openxmlformats.org/wordprocessingml/2006/main" xmlns:w14="http://schemas.microsoft.com/office/word/2010/wordml" mc:Ignorable="w14">
+<w:styles xmlns:mc="http://schemas.openxmlformats.org/markup-compatibility/2006" xmlns:r="http://schemas.openxmlformats.org/officeDocument/2006/relationships" xmlns:w="http://schemas.openxmlformats.org/wordprocessingml/2006/main" xmlns:w14="http://schemas.microsoft.com/office/word/2010/wordml" xmlns:w15="http://schemas.microsoft.com/office/word/2012/wordml" xmlns:w16se="http://schemas.microsoft.com/office/word/2015/wordml/symex" mc:Ignorable="w14 w15 w16se">
   <w:docDefaults>
     <w:rPrDefault>
       <w:rPr>
@@ -3093,578 +3761,375 @@
     </w:rPrDefault>
     <w:pPrDefault/>
   </w:docDefaults>
-  <w:latentStyles w:defLockedState="0" w:defUIPriority="99" w:defSemiHidden="1" w:defUnhideWhenUsed="1" w:defQFormat="0" w:count="267">
-    <w:lsdException w:name="Normal" w:semiHidden="0" w:uiPriority="0" w:unhideWhenUsed="0" w:qFormat="1"/>
-    <w:lsdException w:name="heading 1" w:semiHidden="0" w:uiPriority="9" w:unhideWhenUsed="0" w:qFormat="1"/>
-    <w:lsdException w:name="heading 2" w:semiHidden="0" w:uiPriority="9" w:qFormat="1"/>
-    <w:lsdException w:name="heading 3" w:semiHidden="0" w:uiPriority="9" w:qFormat="1"/>
-    <w:lsdException w:name="heading 4" w:uiPriority="9" w:qFormat="1"/>
-    <w:lsdException w:name="heading 5" w:uiPriority="9" w:qFormat="1"/>
-    <w:lsdException w:name="heading 6" w:uiPriority="9" w:qFormat="1"/>
-    <w:lsdException w:name="heading 7" w:uiPriority="9" w:qFormat="1"/>
-    <w:lsdException w:name="heading 8" w:uiPriority="9" w:qFormat="1"/>
-    <w:lsdException w:name="heading 9" w:uiPriority="9" w:qFormat="1"/>
-    <w:lsdException w:name="toc 1" w:uiPriority="39"/>
-    <w:lsdException w:name="toc 2" w:uiPriority="39"/>
-    <w:lsdException w:name="toc 3" w:uiPriority="39"/>
-    <w:lsdException w:name="toc 4" w:uiPriority="39"/>
-    <w:lsdException w:name="toc 5" w:uiPriority="39"/>
-    <w:lsdException w:name="toc 6" w:uiPriority="39"/>
-    <w:lsdException w:name="toc 7" w:uiPriority="39"/>
-    <w:lsdException w:name="toc 8" w:uiPriority="39"/>
-    <w:lsdException w:name="toc 9" w:uiPriority="39"/>
-    <w:lsdException w:name="caption" w:uiPriority="35" w:qFormat="1"/>
-    <w:lsdException w:name="Title" w:semiHidden="0" w:uiPriority="10" w:unhideWhenUsed="0" w:qFormat="1"/>
-    <w:lsdException w:name="Default Paragraph Font" w:semiHidden="0" w:uiPriority="1" w:qFormat="1"/>
-    <w:lsdException w:name="Subtitle" w:semiHidden="0" w:uiPriority="11" w:unhideWhenUsed="0" w:qFormat="1"/>
-    <w:lsdException w:name="Strong" w:semiHidden="0" w:uiPriority="22" w:unhideWhenUsed="0" w:qFormat="1"/>
-    <w:lsdException w:name="Emphasis" w:semiHidden="0" w:uiPriority="20" w:unhideWhenUsed="0" w:qFormat="1"/>
-    <w:lsdException w:name="Normal Table" w:semiHidden="0" w:qFormat="1"/>
-    <w:lsdException w:name="Balloon Text" w:semiHidden="0" w:qFormat="1"/>
-    <w:lsdException w:name="Table Grid" w:semiHidden="0" w:uiPriority="59" w:unhideWhenUsed="0"/>
-    <w:lsdException w:name="Light Shading" w:semiHidden="0" w:uiPriority="60" w:unhideWhenUsed="0"/>
-    <w:lsdException w:name="Light List" w:semiHidden="0" w:uiPriority="61" w:unhideWhenUsed="0"/>
-    <w:lsdException w:name="Light Grid" w:semiHidden="0" w:uiPriority="62" w:unhideWhenUsed="0"/>
-    <w:lsdException w:name="Medium Shading 1" w:semiHidden="0" w:uiPriority="63" w:unhideWhenUsed="0"/>
-    <w:lsdException w:name="Medium Shading 2" w:semiHidden="0" w:uiPriority="64" w:unhideWhenUsed="0"/>
-    <w:lsdException w:name="Medium List 1" w:semiHidden="0" w:uiPriority="65" w:unhideWhenUsed="0"/>
-    <w:lsdException w:name="Medium List 2" w:semiHidden="0" w:uiPriority="66" w:unhideWhenUsed="0"/>
-    <w:lsdException w:name="Medium Grid 1" w:semiHidden="0" w:uiPriority="67" w:unhideWhenUsed="0"/>
-    <w:lsdException w:name="Medium Grid 2" w:semiHidden="0" w:uiPriority="68" w:unhideWhenUsed="0"/>
-    <w:lsdException w:name="Medium Grid 3" w:semiHidden="0" w:uiPriority="69" w:unhideWhenUsed="0"/>
-    <w:lsdException w:name="Dark List" w:semiHidden="0" w:uiPriority="70" w:unhideWhenUsed="0"/>
-    <w:lsdException w:name="Colorful Shading" w:semiHidden="0" w:uiPriority="71" w:unhideWhenUsed="0"/>
-    <w:lsdException w:name="Colorful List" w:semiHidden="0" w:uiPriority="72" w:unhideWhenUsed="0"/>
-    <w:lsdException w:name="Colorful Grid" w:semiHidden="0" w:uiPriority="73" w:unhideWhenUsed="0"/>
-    <w:lsdException w:name="Light Shading Accent 1" w:semiHidden="0" w:uiPriority="60" w:unhideWhenUsed="0"/>
-    <w:lsdException w:name="Light List Accent 1" w:semiHidden="0" w:uiPriority="61" w:unhideWhenUsed="0"/>
-    <w:lsdException w:name="Light Grid Accent 1" w:semiHidden="0" w:uiPriority="62" w:unhideWhenUsed="0"/>
-    <w:lsdException w:name="Medium Shading 1 Accent 1" w:semiHidden="0" w:uiPriority="63" w:unhideWhenUsed="0"/>
-    <w:lsdException w:name="Medium Shading 2 Accent 1" w:semiHidden="0" w:uiPriority="64" w:unhideWhenUsed="0"/>
-    <w:lsdException w:name="Medium List 1 Accent 1" w:semiHidden="0" w:uiPriority="65" w:unhideWhenUsed="0"/>
-    <w:lsdException w:name="Medium List 2 Accent 1" w:semiHidden="0" w:uiPriority="66" w:unhideWhenUsed="0"/>
-    <w:lsdException w:name="Medium Grid 1 Accent 1" w:semiHidden="0" w:uiPriority="67" w:unhideWhenUsed="0"/>
-    <w:lsdException w:name="Medium Grid 2 Accent 1" w:semiHidden="0" w:uiPriority="68" w:unhideWhenUsed="0"/>
-    <w:lsdException w:name="Medium Grid 3 Accent 1" w:semiHidden="0" w:uiPriority="69" w:unhideWhenUsed="0"/>
-    <w:lsdException w:name="Dark List Accent 1" w:semiHidden="0" w:uiPriority="70" w:unhideWhenUsed="0"/>
-    <w:lsdException w:name="Colorful Shading Accent 1" w:semiHidden="0" w:uiPriority="71" w:unhideWhenUsed="0"/>
-    <w:lsdException w:name="Colorful List Accent 1" w:semiHidden="0" w:uiPriority="72" w:unhideWhenUsed="0"/>
-    <w:lsdException w:name="Colorful Grid Accent 1" w:semiHidden="0" w:uiPriority="73" w:unhideWhenUsed="0"/>
-    <w:lsdException w:name="Light Shading Accent 2" w:semiHidden="0" w:uiPriority="60" w:unhideWhenUsed="0"/>
-    <w:lsdException w:name="Light List Accent 2" w:semiHidden="0" w:uiPriority="61" w:unhideWhenUsed="0"/>
-    <w:lsdException w:name="Light Grid Accent 2" w:semiHidden="0" w:uiPriority="62" w:unhideWhenUsed="0"/>
-    <w:lsdException w:name="Medium Shading 1 Accent 2" w:semiHidden="0" w:uiPriority="63" w:unhideWhenUsed="0"/>
-    <w:lsdException w:name="Medium Shading 2 Accent 2" w:semiHidden="0" w:uiPriority="64" w:unhideWhenUsed="0"/>
-    <w:lsdException w:name="Medium List 1 Accent 2" w:semiHidden="0" w:uiPriority="65" w:unhideWhenUsed="0"/>
-    <w:lsdException w:name="Medium List 2 Accent 2" w:semiHidden="0" w:uiPriority="66" w:unhideWhenUsed="0"/>
-    <w:lsdException w:name="Medium Grid 1 Accent 2" w:semiHidden="0" w:uiPriority="67" w:unhideWhenUsed="0"/>
-    <w:lsdException w:name="Medium Grid 2 Accent 2" w:semiHidden="0" w:uiPriority="68" w:unhideWhenUsed="0"/>
-    <w:lsdException w:name="Medium Grid 3 Accent 2" w:semiHidden="0" w:uiPriority="69" w:unhideWhenUsed="0"/>
-    <w:lsdException w:name="Dark List Accent 2" w:semiHidden="0" w:uiPriority="70" w:unhideWhenUsed="0"/>
-    <w:lsdException w:name="Colorful Shading Accent 2" w:semiHidden="0" w:uiPriority="71" w:unhideWhenUsed="0"/>
-    <w:lsdException w:name="Colorful List Accent 2" w:semiHidden="0" w:uiPriority="72" w:unhideWhenUsed="0"/>
-    <w:lsdException w:name="Colorful Grid Accent 2" w:semiHidden="0" w:uiPriority="73" w:unhideWhenUsed="0"/>
-    <w:lsdException w:name="Light Shading Accent 3" w:semiHidden="0" w:uiPriority="60" w:unhideWhenUsed="0"/>
-    <w:lsdException w:name="Light List Accent 3" w:semiHidden="0" w:uiPriority="61" w:unhideWhenUsed="0"/>
-    <w:lsdException w:name="Light Grid Accent 3" w:semiHidden="0" w:uiPriority="62" w:unhideWhenUsed="0"/>
-    <w:lsdException w:name="Medium Shading 1 Accent 3" w:semiHidden="0" w:uiPriority="63" w:unhideWhenUsed="0"/>
-    <w:lsdException w:name="Medium Shading 2 Accent 3" w:semiHidden="0" w:uiPriority="64" w:unhideWhenUsed="0"/>
-    <w:lsdException w:name="Medium List 1 Accent 3" w:semiHidden="0" w:uiPriority="65" w:unhideWhenUsed="0"/>
-    <w:lsdException w:name="Medium List 2 Accent 3" w:semiHidden="0" w:uiPriority="66" w:unhideWhenUsed="0"/>
-    <w:lsdException w:name="Medium Grid 1 Accent 3" w:semiHidden="0" w:uiPriority="67" w:unhideWhenUsed="0"/>
-    <w:lsdException w:name="Medium Grid 2 Accent 3" w:semiHidden="0" w:uiPriority="68" w:unhideWhenUsed="0"/>
-    <w:lsdException w:name="Medium Grid 3 Accent 3" w:semiHidden="0" w:uiPriority="69" w:unhideWhenUsed="0"/>
-    <w:lsdException w:name="Dark List Accent 3" w:semiHidden="0" w:uiPriority="70" w:unhideWhenUsed="0"/>
-    <w:lsdException w:name="Colorful Shading Accent 3" w:semiHidden="0" w:uiPriority="71" w:unhideWhenUsed="0"/>
-    <w:lsdException w:name="Colorful List Accent 3" w:semiHidden="0" w:uiPriority="72" w:unhideWhenUsed="0"/>
-    <w:lsdException w:name="Colorful Grid Accent 3" w:semiHidden="0" w:uiPriority="73" w:unhideWhenUsed="0"/>
-    <w:lsdException w:name="Light Shading Accent 4" w:semiHidden="0" w:uiPriority="60" w:unhideWhenUsed="0"/>
-    <w:lsdException w:name="Light List Accent 4" w:semiHidden="0" w:uiPriority="61" w:unhideWhenUsed="0"/>
-    <w:lsdException w:name="Light Grid Accent 4" w:semiHidden="0" w:uiPriority="62" w:unhideWhenUsed="0"/>
-    <w:lsdException w:name="Medium Shading 1 Accent 4" w:semiHidden="0" w:uiPriority="63" w:unhideWhenUsed="0"/>
-    <w:lsdException w:name="Medium Shading 2 Accent 4" w:semiHidden="0" w:uiPriority="64" w:unhideWhenUsed="0"/>
-    <w:lsdException w:name="Medium List 1 Accent 4" w:semiHidden="0" w:uiPriority="65" w:unhideWhenUsed="0"/>
-    <w:lsdException w:name="Medium List 2 Accent 4" w:semiHidden="0" w:uiPriority="66" w:unhideWhenUsed="0"/>
-    <w:lsdException w:name="Medium Grid 1 Accent 4" w:semiHidden="0" w:uiPriority="67" w:unhideWhenUsed="0"/>
-    <w:lsdException w:name="Medium Grid 2 Accent 4" w:semiHidden="0" w:uiPriority="68" w:unhideWhenUsed="0"/>
-    <w:lsdException w:name="Medium Grid 3 Accent 4" w:semiHidden="0" w:uiPriority="69" w:unhideWhenUsed="0"/>
-    <w:lsdException w:name="Dark List Accent 4" w:semiHidden="0" w:uiPriority="70" w:unhideWhenUsed="0"/>
-    <w:lsdException w:name="Colorful Shading Accent 4" w:semiHidden="0" w:uiPriority="71" w:unhideWhenUsed="0"/>
-    <w:lsdException w:name="Colorful List Accent 4" w:semiHidden="0" w:uiPriority="72" w:unhideWhenUsed="0"/>
-    <w:lsdException w:name="Colorful Grid Accent 4" w:semiHidden="0" w:uiPriority="73" w:unhideWhenUsed="0"/>
-    <w:lsdException w:name="Light Shading Accent 5" w:semiHidden="0" w:uiPriority="60" w:unhideWhenUsed="0"/>
-    <w:lsdException w:name="Light List Accent 5" w:semiHidden="0" w:uiPriority="61" w:unhideWhenUsed="0"/>
-    <w:lsdException w:name="Light Grid Accent 5" w:semiHidden="0" w:uiPriority="62" w:unhideWhenUsed="0"/>
-    <w:lsdException w:name="Medium Shading 1 Accent 5" w:semiHidden="0" w:uiPriority="63" w:unhideWhenUsed="0"/>
-    <w:lsdException w:name="Medium Shading 2 Accent 5" w:semiHidden="0" w:uiPriority="64" w:unhideWhenUsed="0"/>
-    <w:lsdException w:name="Medium List 1 Accent 5" w:semiHidden="0" w:uiPriority="65" w:unhideWhenUsed="0"/>
-    <w:lsdException w:name="Medium List 2 Accent 5" w:semiHidden="0" w:uiPriority="66" w:unhideWhenUsed="0"/>
-    <w:lsdException w:name="Medium Grid 1 Accent 5" w:semiHidden="0" w:uiPriority="67" w:unhideWhenUsed="0"/>
-    <w:lsdException w:name="Medium Grid 2 Accent 5" w:semiHidden="0" w:uiPriority="68" w:unhideWhenUsed="0"/>
-    <w:lsdException w:name="Medium Grid 3 Accent 5" w:semiHidden="0" w:uiPriority="69" w:unhideWhenUsed="0"/>
-    <w:lsdException w:name="Dark List Accent 5" w:semiHidden="0" w:uiPriority="70" w:unhideWhenUsed="0"/>
-    <w:lsdException w:name="Colorful Shading Accent 5" w:semiHidden="0" w:uiPriority="71" w:unhideWhenUsed="0"/>
-    <w:lsdException w:name="Colorful List Accent 5" w:semiHidden="0" w:uiPriority="72" w:unhideWhenUsed="0"/>
-    <w:lsdException w:name="Colorful Grid Accent 5" w:semiHidden="0" w:uiPriority="73" w:unhideWhenUsed="0"/>
-    <w:lsdException w:name="Light Shading Accent 6" w:semiHidden="0" w:uiPriority="60" w:unhideWhenUsed="0"/>
-    <w:lsdException w:name="Light List Accent 6" w:semiHidden="0" w:uiPriority="61" w:unhideWhenUsed="0"/>
-    <w:lsdException w:name="Light Grid Accent 6" w:semiHidden="0" w:uiPriority="62" w:unhideWhenUsed="0"/>
-    <w:lsdException w:name="Medium Shading 1 Accent 6" w:semiHidden="0" w:uiPriority="63" w:unhideWhenUsed="0"/>
-    <w:lsdException w:name="Medium Shading 2 Accent 6" w:semiHidden="0" w:uiPriority="64" w:unhideWhenUsed="0"/>
-    <w:lsdException w:name="Medium List 1 Accent 6" w:semiHidden="0" w:uiPriority="65" w:unhideWhenUsed="0"/>
-    <w:lsdException w:name="Medium List 2 Accent 6" w:semiHidden="0" w:uiPriority="66" w:unhideWhenUsed="0"/>
-    <w:lsdException w:name="Medium Grid 1 Accent 6" w:semiHidden="0" w:uiPriority="67" w:unhideWhenUsed="0"/>
-    <w:lsdException w:name="Medium Grid 2 Accent 6" w:semiHidden="0" w:uiPriority="68" w:unhideWhenUsed="0"/>
-    <w:lsdException w:name="Medium Grid 3 Accent 6" w:semiHidden="0" w:uiPriority="69" w:unhideWhenUsed="0"/>
-    <w:lsdException w:name="Dark List Accent 6" w:semiHidden="0" w:uiPriority="70" w:unhideWhenUsed="0"/>
-    <w:lsdException w:name="Colorful Shading Accent 6" w:semiHidden="0" w:uiPriority="71" w:unhideWhenUsed="0"/>
-    <w:lsdException w:name="Colorful List Accent 6" w:semiHidden="0" w:uiPriority="72" w:unhideWhenUsed="0"/>
-    <w:lsdException w:name="Colorful Grid Accent 6" w:semiHidden="0" w:uiPriority="73" w:unhideWhenUsed="0"/>
-    <w:lsdException w:name="Subtle Emphasis" w:semiHidden="0" w:uiPriority="19" w:unhideWhenUsed="0" w:qFormat="1"/>
-    <w:lsdException w:name="Intense Emphasis" w:semiHidden="0" w:uiPriority="21" w:unhideWhenUsed="0" w:qFormat="1"/>
-    <w:lsdException w:name="Subtle Reference" w:semiHidden="0" w:uiPriority="31" w:unhideWhenUsed="0" w:qFormat="1"/>
-    <w:lsdException w:name="Intense Reference" w:semiHidden="0" w:uiPriority="32" w:unhideWhenUsed="0" w:qFormat="1"/>
-    <w:lsdException w:name="Book Title" w:semiHidden="0" w:uiPriority="33" w:unhideWhenUsed="0" w:qFormat="1"/>
-    <w:lsdException w:name="Bibliography" w:uiPriority="37"/>
-    <w:lsdException w:name="TOC Heading" w:uiPriority="39" w:qFormat="1"/>
-  </w:latentStyles>
-  <w:style w:type="paragraph" w:default="1" w:styleId="a">
-    <w:name w:val="Normal"/>
-    <w:qFormat/>
-    <w:pPr>
-      <w:widowControl w:val="0"/>
-      <w:jc w:val="both"/>
-    </w:pPr>
-    <w:rPr>
-      <w:kern w:val="2"/>
-      <w:sz w:val="21"/>
-      <w:szCs w:val="22"/>
-      <w:lang w:eastAsia="zh-CN"/>
-    </w:rPr>
-  </w:style>
-  <w:style w:type="paragraph" w:styleId="1">
-    <w:name w:val="heading 1"/>
-    <w:basedOn w:val="a"/>
-    <w:next w:val="a"/>
-    <w:link w:val="10"/>
-    <w:uiPriority w:val="9"/>
-    <w:qFormat/>
-    <w:rsid w:val="007C3367"/>
-    <w:pPr>
-      <w:keepNext/>
-      <w:spacing w:before="180" w:after="180" w:line="720" w:lineRule="auto"/>
-      <w:outlineLvl w:val="0"/>
-    </w:pPr>
-    <w:rPr>
-      <w:rFonts w:asciiTheme="majorHAnsi" w:eastAsiaTheme="majorEastAsia" w:hAnsiTheme="majorHAnsi" w:cstheme="majorBidi"/>
-      <w:b/>
-      <w:bCs/>
-      <w:kern w:val="52"/>
-      <w:sz w:val="52"/>
-      <w:szCs w:val="52"/>
-    </w:rPr>
-  </w:style>
-  <w:style w:type="paragraph" w:styleId="2">
-    <w:name w:val="heading 2"/>
-    <w:basedOn w:val="a"/>
-    <w:next w:val="a"/>
-    <w:link w:val="20"/>
-    <w:uiPriority w:val="9"/>
-    <w:unhideWhenUsed/>
-    <w:qFormat/>
-    <w:pPr>
-      <w:keepNext/>
-      <w:keepLines/>
-      <w:spacing w:before="260" w:after="260" w:line="416" w:lineRule="auto"/>
-      <w:outlineLvl w:val="1"/>
-    </w:pPr>
-    <w:rPr>
-      <w:rFonts w:asciiTheme="majorHAnsi" w:eastAsiaTheme="majorEastAsia" w:hAnsiTheme="majorHAnsi" w:cstheme="majorBidi"/>
-      <w:b/>
-      <w:bCs/>
-      <w:sz w:val="32"/>
-      <w:szCs w:val="32"/>
-    </w:rPr>
-  </w:style>
-  <w:style w:type="paragraph" w:styleId="3">
-    <w:name w:val="heading 3"/>
-    <w:basedOn w:val="a"/>
-    <w:next w:val="a"/>
-    <w:link w:val="30"/>
-    <w:uiPriority w:val="9"/>
-    <w:unhideWhenUsed/>
-    <w:qFormat/>
-    <w:pPr>
-      <w:keepNext/>
-      <w:keepLines/>
-      <w:spacing w:before="260" w:after="260" w:line="416" w:lineRule="auto"/>
-      <w:outlineLvl w:val="2"/>
-    </w:pPr>
-    <w:rPr>
-      <w:b/>
-      <w:bCs/>
-      <w:sz w:val="32"/>
-      <w:szCs w:val="32"/>
-    </w:rPr>
-  </w:style>
-  <w:style w:type="character" w:default="1" w:styleId="a0">
-    <w:name w:val="Default Paragraph Font"/>
-    <w:uiPriority w:val="1"/>
-    <w:semiHidden/>
-    <w:unhideWhenUsed/>
-  </w:style>
-  <w:style w:type="table" w:default="1" w:styleId="a1">
-    <w:name w:val="Normal Table"/>
-    <w:uiPriority w:val="99"/>
-    <w:semiHidden/>
-    <w:unhideWhenUsed/>
-    <w:tblPr>
-      <w:tblInd w:w="0" w:type="dxa"/>
-      <w:tblCellMar>
-        <w:top w:w="0" w:type="dxa"/>
-        <w:left w:w="108" w:type="dxa"/>
-        <w:bottom w:w="0" w:type="dxa"/>
-        <w:right w:w="108" w:type="dxa"/>
-      </w:tblCellMar>
-    </w:tblPr>
-  </w:style>
-  <w:style w:type="numbering" w:default="1" w:styleId="a2">
-    <w:name w:val="No List"/>
-    <w:uiPriority w:val="99"/>
-    <w:semiHidden/>
-    <w:unhideWhenUsed/>
-  </w:style>
-  <w:style w:type="paragraph" w:styleId="a3">
-    <w:name w:val="Balloon Text"/>
-    <w:basedOn w:val="a"/>
-    <w:link w:val="a4"/>
-    <w:uiPriority w:val="99"/>
-    <w:unhideWhenUsed/>
-    <w:qFormat/>
-    <w:rPr>
-      <w:sz w:val="18"/>
-      <w:szCs w:val="18"/>
-    </w:rPr>
-  </w:style>
-  <w:style w:type="paragraph" w:styleId="a5">
-    <w:name w:val="Subtitle"/>
-    <w:basedOn w:val="a"/>
-    <w:next w:val="a"/>
-    <w:link w:val="a6"/>
-    <w:uiPriority w:val="11"/>
-    <w:qFormat/>
-    <w:pPr>
-      <w:spacing w:before="240" w:after="60" w:line="312" w:lineRule="auto"/>
-      <w:jc w:val="center"/>
-      <w:outlineLvl w:val="1"/>
-    </w:pPr>
-    <w:rPr>
-      <w:rFonts w:asciiTheme="majorHAnsi" w:eastAsia="SimSun" w:hAnsiTheme="majorHAnsi" w:cstheme="majorBidi"/>
-      <w:b/>
-      <w:bCs/>
-      <w:kern w:val="28"/>
-      <w:sz w:val="32"/>
-      <w:szCs w:val="32"/>
-    </w:rPr>
-  </w:style>
-  <w:style w:type="paragraph" w:styleId="a7">
-    <w:name w:val="Title"/>
-    <w:basedOn w:val="a"/>
-    <w:next w:val="a"/>
-    <w:link w:val="a8"/>
-    <w:uiPriority w:val="10"/>
-    <w:qFormat/>
-    <w:pPr>
-      <w:spacing w:before="240" w:after="60"/>
-      <w:jc w:val="center"/>
-      <w:outlineLvl w:val="0"/>
-    </w:pPr>
-    <w:rPr>
-      <w:rFonts w:asciiTheme="majorHAnsi" w:eastAsia="SimSun" w:hAnsiTheme="majorHAnsi" w:cstheme="majorBidi"/>
-      <w:b/>
-      <w:bCs/>
-      <w:sz w:val="32"/>
-      <w:szCs w:val="32"/>
-    </w:rPr>
-  </w:style>
-  <w:style w:type="character" w:customStyle="1" w:styleId="a8">
-    <w:name w:val="標題 字元"/>
-    <w:basedOn w:val="a0"/>
-    <w:link w:val="a7"/>
-    <w:uiPriority w:val="10"/>
-    <w:qFormat/>
-    <w:rPr>
-      <w:rFonts w:asciiTheme="majorHAnsi" w:eastAsia="SimSun" w:hAnsiTheme="majorHAnsi" w:cstheme="majorBidi"/>
-      <w:b/>
-      <w:bCs/>
-      <w:sz w:val="32"/>
-      <w:szCs w:val="32"/>
-    </w:rPr>
-  </w:style>
-  <w:style w:type="character" w:customStyle="1" w:styleId="a6">
-    <w:name w:val="副標題 字元"/>
-    <w:basedOn w:val="a0"/>
-    <w:link w:val="a5"/>
-    <w:uiPriority w:val="11"/>
-    <w:qFormat/>
-    <w:rPr>
-      <w:rFonts w:asciiTheme="majorHAnsi" w:eastAsia="SimSun" w:hAnsiTheme="majorHAnsi" w:cstheme="majorBidi"/>
-      <w:b/>
-      <w:bCs/>
-      <w:kern w:val="28"/>
-      <w:sz w:val="32"/>
-      <w:szCs w:val="32"/>
-    </w:rPr>
-  </w:style>
-  <w:style w:type="character" w:customStyle="1" w:styleId="20">
-    <w:name w:val="標題 2 字元"/>
-    <w:basedOn w:val="a0"/>
-    <w:link w:val="2"/>
-    <w:uiPriority w:val="9"/>
-    <w:qFormat/>
-    <w:rPr>
-      <w:rFonts w:asciiTheme="majorHAnsi" w:eastAsiaTheme="majorEastAsia" w:hAnsiTheme="majorHAnsi" w:cstheme="majorBidi"/>
-      <w:b/>
-      <w:bCs/>
-      <w:sz w:val="32"/>
-      <w:szCs w:val="32"/>
-    </w:rPr>
-  </w:style>
-  <w:style w:type="paragraph" w:customStyle="1" w:styleId="11">
-    <w:name w:val="清單段落1"/>
-    <w:basedOn w:val="a"/>
-    <w:uiPriority w:val="34"/>
-    <w:qFormat/>
-    <w:pPr>
-      <w:ind w:firstLineChars="200" w:firstLine="420"/>
-    </w:pPr>
-  </w:style>
-  <w:style w:type="character" w:customStyle="1" w:styleId="30">
-    <w:name w:val="標題 3 字元"/>
-    <w:basedOn w:val="a0"/>
-    <w:link w:val="3"/>
-    <w:uiPriority w:val="9"/>
-    <w:qFormat/>
-    <w:rPr>
-      <w:b/>
-      <w:bCs/>
-      <w:sz w:val="32"/>
-      <w:szCs w:val="32"/>
-    </w:rPr>
-  </w:style>
-  <w:style w:type="character" w:customStyle="1" w:styleId="a4">
-    <w:name w:val="註解方塊文字 字元"/>
-    <w:basedOn w:val="a0"/>
-    <w:link w:val="a3"/>
-    <w:uiPriority w:val="99"/>
-    <w:semiHidden/>
-    <w:qFormat/>
-    <w:rPr>
-      <w:sz w:val="18"/>
-      <w:szCs w:val="18"/>
-    </w:rPr>
-  </w:style>
-  <w:style w:type="paragraph" w:customStyle="1" w:styleId="Default">
-    <w:name w:val="Default"/>
-    <w:rsid w:val="009A1C28"/>
-    <w:pPr>
-      <w:widowControl w:val="0"/>
-      <w:autoSpaceDE w:val="0"/>
-      <w:autoSpaceDN w:val="0"/>
-      <w:adjustRightInd w:val="0"/>
-    </w:pPr>
-    <w:rPr>
-      <w:rFonts w:ascii="Verdana" w:hAnsi="Verdana" w:cs="Verdana"/>
-      <w:color w:val="000000"/>
-      <w:sz w:val="24"/>
-      <w:szCs w:val="24"/>
-    </w:rPr>
-  </w:style>
-  <w:style w:type="character" w:styleId="a9">
-    <w:name w:val="Hyperlink"/>
-    <w:basedOn w:val="a0"/>
-    <w:uiPriority w:val="99"/>
-    <w:unhideWhenUsed/>
-    <w:rsid w:val="00606801"/>
-    <w:rPr>
-      <w:color w:val="0000FF" w:themeColor="hyperlink"/>
-      <w:u w:val="single"/>
-    </w:rPr>
-  </w:style>
-  <w:style w:type="paragraph" w:styleId="aa">
-    <w:name w:val="List Paragraph"/>
-    <w:basedOn w:val="a"/>
-    <w:uiPriority w:val="99"/>
-    <w:unhideWhenUsed/>
-    <w:rsid w:val="00606801"/>
-    <w:pPr>
-      <w:ind w:leftChars="200" w:left="480"/>
-    </w:pPr>
-  </w:style>
-  <w:style w:type="character" w:customStyle="1" w:styleId="10">
-    <w:name w:val="標題 1 字元"/>
-    <w:basedOn w:val="a0"/>
-    <w:link w:val="1"/>
-    <w:uiPriority w:val="9"/>
-    <w:rsid w:val="007C3367"/>
-    <w:rPr>
-      <w:rFonts w:asciiTheme="majorHAnsi" w:eastAsiaTheme="majorEastAsia" w:hAnsiTheme="majorHAnsi" w:cstheme="majorBidi"/>
-      <w:b/>
-      <w:bCs/>
-      <w:kern w:val="52"/>
-      <w:sz w:val="52"/>
-      <w:szCs w:val="52"/>
-      <w:lang w:eastAsia="zh-CN"/>
-    </w:rPr>
-  </w:style>
-</w:styles>
-</file>
-
-<file path=word/stylesWithEffects.xml><?xml version="1.0" encoding="utf-8"?>
-<w:styles xmlns:wpc="http://schemas.microsoft.com/office/word/2010/wordprocessingCanvas" xmlns:mc="http://schemas.openxmlformats.org/markup-compatibility/2006" xmlns:o="urn:schemas-microsoft-com:office:office" xmlns:r="http://schemas.openxmlformats.org/officeDocument/2006/relationships" xmlns:m="http://schemas.openxmlformats.org/officeDocument/2006/math" xmlns:v="urn:schemas-microsoft-com:vml" xmlns:wp14="http://schemas.microsoft.com/office/word/2010/wordprocessingDrawing" xmlns:wp="http://schemas.openxmlformats.org/drawingml/2006/wordprocessingDrawing" xmlns:w10="urn:schemas-microsoft-com:office:word" xmlns:w="http://schemas.openxmlformats.org/wordprocessingml/2006/main" xmlns:w14="http://schemas.microsoft.com/office/word/2010/wordml" xmlns:wpg="http://schemas.microsoft.com/office/word/2010/wordprocessingGroup" xmlns:wpi="http://schemas.microsoft.com/office/word/2010/wordprocessingInk" xmlns:wne="http://schemas.microsoft.com/office/word/2006/wordml" xmlns:wps="http://schemas.microsoft.com/office/word/2010/wordprocessingShape" mc:Ignorable="w14 wp14">
-  <w:docDefaults>
-    <w:rPrDefault>
-      <w:rPr>
-        <w:rFonts w:asciiTheme="minorHAnsi" w:eastAsiaTheme="minorEastAsia" w:hAnsiTheme="minorHAnsi" w:cstheme="minorBidi"/>
-        <w:lang w:val="en-US" w:eastAsia="zh-TW" w:bidi="ar-SA"/>
-      </w:rPr>
-    </w:rPrDefault>
-    <w:pPrDefault/>
-  </w:docDefaults>
-  <w:latentStyles w:defLockedState="0" w:defUIPriority="99" w:defSemiHidden="1" w:defUnhideWhenUsed="1" w:defQFormat="0" w:count="267">
-    <w:lsdException w:name="Normal" w:semiHidden="0" w:uiPriority="0" w:unhideWhenUsed="0" w:qFormat="1"/>
-    <w:lsdException w:name="heading 1" w:semiHidden="0" w:uiPriority="9" w:unhideWhenUsed="0" w:qFormat="1"/>
-    <w:lsdException w:name="heading 2" w:semiHidden="0" w:uiPriority="9" w:qFormat="1"/>
-    <w:lsdException w:name="heading 3" w:semiHidden="0" w:uiPriority="9" w:qFormat="1"/>
-    <w:lsdException w:name="heading 4" w:uiPriority="9" w:qFormat="1"/>
-    <w:lsdException w:name="heading 5" w:uiPriority="9" w:qFormat="1"/>
-    <w:lsdException w:name="heading 6" w:uiPriority="9" w:qFormat="1"/>
-    <w:lsdException w:name="heading 7" w:uiPriority="9" w:qFormat="1"/>
-    <w:lsdException w:name="heading 8" w:uiPriority="9" w:qFormat="1"/>
-    <w:lsdException w:name="heading 9" w:uiPriority="9" w:qFormat="1"/>
-    <w:lsdException w:name="toc 1" w:uiPriority="39"/>
-    <w:lsdException w:name="toc 2" w:uiPriority="39"/>
-    <w:lsdException w:name="toc 3" w:uiPriority="39"/>
-    <w:lsdException w:name="toc 4" w:uiPriority="39"/>
-    <w:lsdException w:name="toc 5" w:uiPriority="39"/>
-    <w:lsdException w:name="toc 6" w:uiPriority="39"/>
-    <w:lsdException w:name="toc 7" w:uiPriority="39"/>
-    <w:lsdException w:name="toc 8" w:uiPriority="39"/>
-    <w:lsdException w:name="toc 9" w:uiPriority="39"/>
-    <w:lsdException w:name="caption" w:uiPriority="35" w:qFormat="1"/>
-    <w:lsdException w:name="Title" w:semiHidden="0" w:uiPriority="10" w:unhideWhenUsed="0" w:qFormat="1"/>
-    <w:lsdException w:name="Default Paragraph Font" w:semiHidden="0" w:uiPriority="1" w:qFormat="1"/>
-    <w:lsdException w:name="Subtitle" w:semiHidden="0" w:uiPriority="11" w:unhideWhenUsed="0" w:qFormat="1"/>
-    <w:lsdException w:name="Strong" w:semiHidden="0" w:uiPriority="22" w:unhideWhenUsed="0" w:qFormat="1"/>
-    <w:lsdException w:name="Emphasis" w:semiHidden="0" w:uiPriority="20" w:unhideWhenUsed="0" w:qFormat="1"/>
-    <w:lsdException w:name="Normal Table" w:semiHidden="0" w:qFormat="1"/>
-    <w:lsdException w:name="Balloon Text" w:semiHidden="0" w:qFormat="1"/>
-    <w:lsdException w:name="Table Grid" w:semiHidden="0" w:uiPriority="59" w:unhideWhenUsed="0"/>
-    <w:lsdException w:name="Light Shading" w:semiHidden="0" w:uiPriority="60" w:unhideWhenUsed="0"/>
-    <w:lsdException w:name="Light List" w:semiHidden="0" w:uiPriority="61" w:unhideWhenUsed="0"/>
-    <w:lsdException w:name="Light Grid" w:semiHidden="0" w:uiPriority="62" w:unhideWhenUsed="0"/>
-    <w:lsdException w:name="Medium Shading 1" w:semiHidden="0" w:uiPriority="63" w:unhideWhenUsed="0"/>
-    <w:lsdException w:name="Medium Shading 2" w:semiHidden="0" w:uiPriority="64" w:unhideWhenUsed="0"/>
-    <w:lsdException w:name="Medium List 1" w:semiHidden="0" w:uiPriority="65" w:unhideWhenUsed="0"/>
-    <w:lsdException w:name="Medium List 2" w:semiHidden="0" w:uiPriority="66" w:unhideWhenUsed="0"/>
-    <w:lsdException w:name="Medium Grid 1" w:semiHidden="0" w:uiPriority="67" w:unhideWhenUsed="0"/>
-    <w:lsdException w:name="Medium Grid 2" w:semiHidden="0" w:uiPriority="68" w:unhideWhenUsed="0"/>
-    <w:lsdException w:name="Medium Grid 3" w:semiHidden="0" w:uiPriority="69" w:unhideWhenUsed="0"/>
-    <w:lsdException w:name="Dark List" w:semiHidden="0" w:uiPriority="70" w:unhideWhenUsed="0"/>
-    <w:lsdException w:name="Colorful Shading" w:semiHidden="0" w:uiPriority="71" w:unhideWhenUsed="0"/>
-    <w:lsdException w:name="Colorful List" w:semiHidden="0" w:uiPriority="72" w:unhideWhenUsed="0"/>
-    <w:lsdException w:name="Colorful Grid" w:semiHidden="0" w:uiPriority="73" w:unhideWhenUsed="0"/>
-    <w:lsdException w:name="Light Shading Accent 1" w:semiHidden="0" w:uiPriority="60" w:unhideWhenUsed="0"/>
-    <w:lsdException w:name="Light List Accent 1" w:semiHidden="0" w:uiPriority="61" w:unhideWhenUsed="0"/>
-    <w:lsdException w:name="Light Grid Accent 1" w:semiHidden="0" w:uiPriority="62" w:unhideWhenUsed="0"/>
-    <w:lsdException w:name="Medium Shading 1 Accent 1" w:semiHidden="0" w:uiPriority="63" w:unhideWhenUsed="0"/>
-    <w:lsdException w:name="Medium Shading 2 Accent 1" w:semiHidden="0" w:uiPriority="64" w:unhideWhenUsed="0"/>
-    <w:lsdException w:name="Medium List 1 Accent 1" w:semiHidden="0" w:uiPriority="65" w:unhideWhenUsed="0"/>
-    <w:lsdException w:name="Medium List 2 Accent 1" w:semiHidden="0" w:uiPriority="66" w:unhideWhenUsed="0"/>
-    <w:lsdException w:name="Medium Grid 1 Accent 1" w:semiHidden="0" w:uiPriority="67" w:unhideWhenUsed="0"/>
-    <w:lsdException w:name="Medium Grid 2 Accent 1" w:semiHidden="0" w:uiPriority="68" w:unhideWhenUsed="0"/>
-    <w:lsdException w:name="Medium Grid 3 Accent 1" w:semiHidden="0" w:uiPriority="69" w:unhideWhenUsed="0"/>
-    <w:lsdException w:name="Dark List Accent 1" w:semiHidden="0" w:uiPriority="70" w:unhideWhenUsed="0"/>
-    <w:lsdException w:name="Colorful Shading Accent 1" w:semiHidden="0" w:uiPriority="71" w:unhideWhenUsed="0"/>
-    <w:lsdException w:name="Colorful List Accent 1" w:semiHidden="0" w:uiPriority="72" w:unhideWhenUsed="0"/>
-    <w:lsdException w:name="Colorful Grid Accent 1" w:semiHidden="0" w:uiPriority="73" w:unhideWhenUsed="0"/>
-    <w:lsdException w:name="Light Shading Accent 2" w:semiHidden="0" w:uiPriority="60" w:unhideWhenUsed="0"/>
-    <w:lsdException w:name="Light List Accent 2" w:semiHidden="0" w:uiPriority="61" w:unhideWhenUsed="0"/>
-    <w:lsdException w:name="Light Grid Accent 2" w:semiHidden="0" w:uiPriority="62" w:unhideWhenUsed="0"/>
-    <w:lsdException w:name="Medium Shading 1 Accent 2" w:semiHidden="0" w:uiPriority="63" w:unhideWhenUsed="0"/>
-    <w:lsdException w:name="Medium Shading 2 Accent 2" w:semiHidden="0" w:uiPriority="64" w:unhideWhenUsed="0"/>
-    <w:lsdException w:name="Medium List 1 Accent 2" w:semiHidden="0" w:uiPriority="65" w:unhideWhenUsed="0"/>
-    <w:lsdException w:name="Medium List 2 Accent 2" w:semiHidden="0" w:uiPriority="66" w:unhideWhenUsed="0"/>
-    <w:lsdException w:name="Medium Grid 1 Accent 2" w:semiHidden="0" w:uiPriority="67" w:unhideWhenUsed="0"/>
-    <w:lsdException w:name="Medium Grid 2 Accent 2" w:semiHidden="0" w:uiPriority="68" w:unhideWhenUsed="0"/>
-    <w:lsdException w:name="Medium Grid 3 Accent 2" w:semiHidden="0" w:uiPriority="69" w:unhideWhenUsed="0"/>
-    <w:lsdException w:name="Dark List Accent 2" w:semiHidden="0" w:uiPriority="70" w:unhideWhenUsed="0"/>
-    <w:lsdException w:name="Colorful Shading Accent 2" w:semiHidden="0" w:uiPriority="71" w:unhideWhenUsed="0"/>
-    <w:lsdException w:name="Colorful List Accent 2" w:semiHidden="0" w:uiPriority="72" w:unhideWhenUsed="0"/>
-    <w:lsdException w:name="Colorful Grid Accent 2" w:semiHidden="0" w:uiPriority="73" w:unhideWhenUsed="0"/>
-    <w:lsdException w:name="Light Shading Accent 3" w:semiHidden="0" w:uiPriority="60" w:unhideWhenUsed="0"/>
-    <w:lsdException w:name="Light List Accent 3" w:semiHidden="0" w:uiPriority="61" w:unhideWhenUsed="0"/>
-    <w:lsdException w:name="Light Grid Accent 3" w:semiHidden="0" w:uiPriority="62" w:unhideWhenUsed="0"/>
-    <w:lsdException w:name="Medium Shading 1 Accent 3" w:semiHidden="0" w:uiPriority="63" w:unhideWhenUsed="0"/>
-    <w:lsdException w:name="Medium Shading 2 Accent 3" w:semiHidden="0" w:uiPriority="64" w:unhideWhenUsed="0"/>
-    <w:lsdException w:name="Medium List 1 Accent 3" w:semiHidden="0" w:uiPriority="65" w:unhideWhenUsed="0"/>
-    <w:lsdException w:name="Medium List 2 Accent 3" w:semiHidden="0" w:uiPriority="66" w:unhideWhenUsed="0"/>
-    <w:lsdException w:name="Medium Grid 1 Accent 3" w:semiHidden="0" w:uiPriority="67" w:unhideWhenUsed="0"/>
-    <w:lsdException w:name="Medium Grid 2 Accent 3" w:semiHidden="0" w:uiPriority="68" w:unhideWhenUsed="0"/>
-    <w:lsdException w:name="Medium Grid 3 Accent 3" w:semiHidden="0" w:uiPriority="69" w:unhideWhenUsed="0"/>
-    <w:lsdException w:name="Dark List Accent 3" w:semiHidden="0" w:uiPriority="70" w:unhideWhenUsed="0"/>
-    <w:lsdException w:name="Colorful Shading Accent 3" w:semiHidden="0" w:uiPriority="71" w:unhideWhenUsed="0"/>
-    <w:lsdException w:name="Colorful List Accent 3" w:semiHidden="0" w:uiPriority="72" w:unhideWhenUsed="0"/>
-    <w:lsdException w:name="Colorful Grid Accent 3" w:semiHidden="0" w:uiPriority="73" w:unhideWhenUsed="0"/>
-    <w:lsdException w:name="Light Shading Accent 4" w:semiHidden="0" w:uiPriority="60" w:unhideWhenUsed="0"/>
-    <w:lsdException w:name="Light List Accent 4" w:semiHidden="0" w:uiPriority="61" w:unhideWhenUsed="0"/>
-    <w:lsdException w:name="Light Grid Accent 4" w:semiHidden="0" w:uiPriority="62" w:unhideWhenUsed="0"/>
-    <w:lsdException w:name="Medium Shading 1 Accent 4" w:semiHidden="0" w:uiPriority="63" w:unhideWhenUsed="0"/>
-    <w:lsdException w:name="Medium Shading 2 Accent 4" w:semiHidden="0" w:uiPriority="64" w:unhideWhenUsed="0"/>
-    <w:lsdException w:name="Medium List 1 Accent 4" w:semiHidden="0" w:uiPriority="65" w:unhideWhenUsed="0"/>
-    <w:lsdException w:name="Medium List 2 Accent 4" w:semiHidden="0" w:uiPriority="66" w:unhideWhenUsed="0"/>
-    <w:lsdException w:name="Medium Grid 1 Accent 4" w:semiHidden="0" w:uiPriority="67" w:unhideWhenUsed="0"/>
-    <w:lsdException w:name="Medium Grid 2 Accent 4" w:semiHidden="0" w:uiPriority="68" w:unhideWhenUsed="0"/>
-    <w:lsdException w:name="Medium Grid 3 Accent 4" w:semiHidden="0" w:uiPriority="69" w:unhideWhenUsed="0"/>
-    <w:lsdException w:name="Dark List Accent 4" w:semiHidden="0" w:uiPriority="70" w:unhideWhenUsed="0"/>
-    <w:lsdException w:name="Colorful Shading Accent 4" w:semiHidden="0" w:uiPriority="71" w:unhideWhenUsed="0"/>
-    <w:lsdException w:name="Colorful List Accent 4" w:semiHidden="0" w:uiPriority="72" w:unhideWhenUsed="0"/>
-    <w:lsdException w:name="Colorful Grid Accent 4" w:semiHidden="0" w:uiPriority="73" w:unhideWhenUsed="0"/>
-    <w:lsdException w:name="Light Shading Accent 5" w:semiHidden="0" w:uiPriority="60" w:unhideWhenUsed="0"/>
-    <w:lsdException w:name="Light List Accent 5" w:semiHidden="0" w:uiPriority="61" w:unhideWhenUsed="0"/>
-    <w:lsdException w:name="Light Grid Accent 5" w:semiHidden="0" w:uiPriority="62" w:unhideWhenUsed="0"/>
-    <w:lsdException w:name="Medium Shading 1 Accent 5" w:semiHidden="0" w:uiPriority="63" w:unhideWhenUsed="0"/>
-    <w:lsdException w:name="Medium Shading 2 Accent 5" w:semiHidden="0" w:uiPriority="64" w:unhideWhenUsed="0"/>
-    <w:lsdException w:name="Medium List 1 Accent 5" w:semiHidden="0" w:uiPriority="65" w:unhideWhenUsed="0"/>
-    <w:lsdException w:name="Medium List 2 Accent 5" w:semiHidden="0" w:uiPriority="66" w:unhideWhenUsed="0"/>
-    <w:lsdException w:name="Medium Grid 1 Accent 5" w:semiHidden="0" w:uiPriority="67" w:unhideWhenUsed="0"/>
-    <w:lsdException w:name="Medium Grid 2 Accent 5" w:semiHidden="0" w:uiPriority="68" w:unhideWhenUsed="0"/>
-    <w:lsdException w:name="Medium Grid 3 Accent 5" w:semiHidden="0" w:uiPriority="69" w:unhideWhenUsed="0"/>
-    <w:lsdException w:name="Dark List Accent 5" w:semiHidden="0" w:uiPriority="70" w:unhideWhenUsed="0"/>
-    <w:lsdException w:name="Colorful Shading Accent 5" w:semiHidden="0" w:uiPriority="71" w:unhideWhenUsed="0"/>
-    <w:lsdException w:name="Colorful List Accent 5" w:semiHidden="0" w:uiPriority="72" w:unhideWhenUsed="0"/>
-    <w:lsdException w:name="Colorful Grid Accent 5" w:semiHidden="0" w:uiPriority="73" w:unhideWhenUsed="0"/>
-    <w:lsdException w:name="Light Shading Accent 6" w:semiHidden="0" w:uiPriority="60" w:unhideWhenUsed="0"/>
-    <w:lsdException w:name="Light List Accent 6" w:semiHidden="0" w:uiPriority="61" w:unhideWhenUsed="0"/>
-    <w:lsdException w:name="Light Grid Accent 6" w:semiHidden="0" w:uiPriority="62" w:unhideWhenUsed="0"/>
-    <w:lsdException w:name="Medium Shading 1 Accent 6" w:semiHidden="0" w:uiPriority="63" w:unhideWhenUsed="0"/>
-    <w:lsdException w:name="Medium Shading 2 Accent 6" w:semiHidden="0" w:uiPriority="64" w:unhideWhenUsed="0"/>
-    <w:lsdException w:name="Medium List 1 Accent 6" w:semiHidden="0" w:uiPriority="65" w:unhideWhenUsed="0"/>
-    <w:lsdException w:name="Medium List 2 Accent 6" w:semiHidden="0" w:uiPriority="66" w:unhideWhenUsed="0"/>
-    <w:lsdException w:name="Medium Grid 1 Accent 6" w:semiHidden="0" w:uiPriority="67" w:unhideWhenUsed="0"/>
-    <w:lsdException w:name="Medium Grid 2 Accent 6" w:semiHidden="0" w:uiPriority="68" w:unhideWhenUsed="0"/>
-    <w:lsdException w:name="Medium Grid 3 Accent 6" w:semiHidden="0" w:uiPriority="69" w:unhideWhenUsed="0"/>
-    <w:lsdException w:name="Dark List Accent 6" w:semiHidden="0" w:uiPriority="70" w:unhideWhenUsed="0"/>
-    <w:lsdException w:name="Colorful Shading Accent 6" w:semiHidden="0" w:uiPriority="71" w:unhideWhenUsed="0"/>
-    <w:lsdException w:name="Colorful List Accent 6" w:semiHidden="0" w:uiPriority="72" w:unhideWhenUsed="0"/>
-    <w:lsdException w:name="Colorful Grid Accent 6" w:semiHidden="0" w:uiPriority="73" w:unhideWhenUsed="0"/>
-    <w:lsdException w:name="Subtle Emphasis" w:semiHidden="0" w:uiPriority="19" w:unhideWhenUsed="0" w:qFormat="1"/>
-    <w:lsdException w:name="Intense Emphasis" w:semiHidden="0" w:uiPriority="21" w:unhideWhenUsed="0" w:qFormat="1"/>
-    <w:lsdException w:name="Subtle Reference" w:semiHidden="0" w:uiPriority="31" w:unhideWhenUsed="0" w:qFormat="1"/>
-    <w:lsdException w:name="Intense Reference" w:semiHidden="0" w:uiPriority="32" w:unhideWhenUsed="0" w:qFormat="1"/>
-    <w:lsdException w:name="Book Title" w:semiHidden="0" w:uiPriority="33" w:unhideWhenUsed="0" w:qFormat="1"/>
-    <w:lsdException w:name="Bibliography" w:uiPriority="37"/>
-    <w:lsdException w:name="TOC Heading" w:uiPriority="39" w:qFormat="1"/>
+  <w:latentStyles w:defLockedState="0" w:defUIPriority="99" w:defSemiHidden="0" w:defUnhideWhenUsed="0" w:defQFormat="0" w:count="371">
+    <w:lsdException w:name="Normal" w:uiPriority="0" w:qFormat="1"/>
+    <w:lsdException w:name="heading 1" w:uiPriority="9" w:qFormat="1"/>
+    <w:lsdException w:name="heading 2" w:uiPriority="9" w:unhideWhenUsed="1" w:qFormat="1"/>
+    <w:lsdException w:name="heading 3" w:uiPriority="9" w:unhideWhenUsed="1" w:qFormat="1"/>
+    <w:lsdException w:name="heading 4" w:semiHidden="1" w:uiPriority="9" w:unhideWhenUsed="1" w:qFormat="1"/>
+    <w:lsdException w:name="heading 5" w:semiHidden="1" w:uiPriority="9" w:unhideWhenUsed="1" w:qFormat="1"/>
+    <w:lsdException w:name="heading 6" w:semiHidden="1" w:uiPriority="9" w:unhideWhenUsed="1" w:qFormat="1"/>
+    <w:lsdException w:name="heading 7" w:semiHidden="1" w:uiPriority="9" w:unhideWhenUsed="1" w:qFormat="1"/>
+    <w:lsdException w:name="heading 8" w:semiHidden="1" w:uiPriority="9" w:unhideWhenUsed="1" w:qFormat="1"/>
+    <w:lsdException w:name="heading 9" w:semiHidden="1" w:uiPriority="9" w:unhideWhenUsed="1" w:qFormat="1"/>
+    <w:lsdException w:name="index 1" w:semiHidden="1" w:unhideWhenUsed="1"/>
+    <w:lsdException w:name="index 2" w:semiHidden="1" w:unhideWhenUsed="1"/>
+    <w:lsdException w:name="index 3" w:semiHidden="1" w:unhideWhenUsed="1"/>
+    <w:lsdException w:name="index 4" w:semiHidden="1" w:unhideWhenUsed="1"/>
+    <w:lsdException w:name="index 5" w:semiHidden="1" w:unhideWhenUsed="1"/>
+    <w:lsdException w:name="index 6" w:semiHidden="1" w:unhideWhenUsed="1"/>
+    <w:lsdException w:name="index 7" w:semiHidden="1" w:unhideWhenUsed="1"/>
+    <w:lsdException w:name="index 8" w:semiHidden="1" w:unhideWhenUsed="1"/>
+    <w:lsdException w:name="index 9" w:semiHidden="1" w:unhideWhenUsed="1"/>
+    <w:lsdException w:name="toc 1" w:semiHidden="1" w:uiPriority="39" w:unhideWhenUsed="1"/>
+    <w:lsdException w:name="toc 2" w:semiHidden="1" w:uiPriority="39" w:unhideWhenUsed="1"/>
+    <w:lsdException w:name="toc 3" w:semiHidden="1" w:uiPriority="39" w:unhideWhenUsed="1"/>
+    <w:lsdException w:name="toc 4" w:semiHidden="1" w:uiPriority="39" w:unhideWhenUsed="1"/>
+    <w:lsdException w:name="toc 5" w:semiHidden="1" w:uiPriority="39" w:unhideWhenUsed="1"/>
+    <w:lsdException w:name="toc 6" w:semiHidden="1" w:uiPriority="39" w:unhideWhenUsed="1"/>
+    <w:lsdException w:name="toc 7" w:semiHidden="1" w:uiPriority="39" w:unhideWhenUsed="1"/>
+    <w:lsdException w:name="toc 8" w:semiHidden="1" w:uiPriority="39" w:unhideWhenUsed="1"/>
+    <w:lsdException w:name="toc 9" w:semiHidden="1" w:uiPriority="39" w:unhideWhenUsed="1"/>
+    <w:lsdException w:name="Normal Indent" w:semiHidden="1" w:unhideWhenUsed="1"/>
+    <w:lsdException w:name="footnote text" w:semiHidden="1" w:unhideWhenUsed="1"/>
+    <w:lsdException w:name="annotation text" w:semiHidden="1" w:unhideWhenUsed="1"/>
+    <w:lsdException w:name="header" w:semiHidden="1" w:unhideWhenUsed="1"/>
+    <w:lsdException w:name="footer" w:semiHidden="1" w:unhideWhenUsed="1"/>
+    <w:lsdException w:name="index heading" w:semiHidden="1" w:unhideWhenUsed="1"/>
+    <w:lsdException w:name="caption" w:semiHidden="1" w:uiPriority="35" w:unhideWhenUsed="1" w:qFormat="1"/>
+    <w:lsdException w:name="table of figures" w:semiHidden="1" w:unhideWhenUsed="1"/>
+    <w:lsdException w:name="envelope address" w:semiHidden="1" w:unhideWhenUsed="1"/>
+    <w:lsdException w:name="envelope return" w:semiHidden="1" w:unhideWhenUsed="1"/>
+    <w:lsdException w:name="footnote reference" w:semiHidden="1" w:unhideWhenUsed="1"/>
+    <w:lsdException w:name="annotation reference" w:semiHidden="1" w:unhideWhenUsed="1"/>
+    <w:lsdException w:name="line number" w:semiHidden="1" w:unhideWhenUsed="1"/>
+    <w:lsdException w:name="page number" w:semiHidden="1" w:unhideWhenUsed="1"/>
+    <w:lsdException w:name="endnote reference" w:semiHidden="1" w:unhideWhenUsed="1"/>
+    <w:lsdException w:name="endnote text" w:semiHidden="1" w:unhideWhenUsed="1"/>
+    <w:lsdException w:name="table of authorities" w:semiHidden="1" w:unhideWhenUsed="1"/>
+    <w:lsdException w:name="macro" w:semiHidden="1" w:unhideWhenUsed="1"/>
+    <w:lsdException w:name="toa heading" w:semiHidden="1" w:unhideWhenUsed="1"/>
+    <w:lsdException w:name="List" w:semiHidden="1" w:unhideWhenUsed="1"/>
+    <w:lsdException w:name="List Bullet" w:semiHidden="1" w:unhideWhenUsed="1"/>
+    <w:lsdException w:name="List Number" w:semiHidden="1" w:unhideWhenUsed="1"/>
+    <w:lsdException w:name="List 2" w:semiHidden="1" w:unhideWhenUsed="1"/>
+    <w:lsdException w:name="List 3" w:semiHidden="1" w:unhideWhenUsed="1"/>
+    <w:lsdException w:name="List 4" w:semiHidden="1" w:unhideWhenUsed="1"/>
+    <w:lsdException w:name="List 5" w:semiHidden="1" w:unhideWhenUsed="1"/>
+    <w:lsdException w:name="List Bullet 2" w:semiHidden="1" w:unhideWhenUsed="1"/>
+    <w:lsdException w:name="List Bullet 3" w:semiHidden="1" w:unhideWhenUsed="1"/>
+    <w:lsdException w:name="List Bullet 4" w:semiHidden="1" w:unhideWhenUsed="1"/>
+    <w:lsdException w:name="List Bullet 5" w:semiHidden="1" w:unhideWhenUsed="1"/>
+    <w:lsdException w:name="List Number 2" w:semiHidden="1" w:unhideWhenUsed="1"/>
+    <w:lsdException w:name="List Number 3" w:semiHidden="1" w:unhideWhenUsed="1"/>
+    <w:lsdException w:name="List Number 4" w:semiHidden="1" w:unhideWhenUsed="1"/>
+    <w:lsdException w:name="List Number 5" w:semiHidden="1" w:unhideWhenUsed="1"/>
+    <w:lsdException w:name="Title" w:uiPriority="10" w:qFormat="1"/>
+    <w:lsdException w:name="Closing" w:semiHidden="1" w:unhideWhenUsed="1"/>
+    <w:lsdException w:name="Signature" w:semiHidden="1" w:unhideWhenUsed="1"/>
+    <w:lsdException w:name="Default Paragraph Font" w:uiPriority="1" w:unhideWhenUsed="1" w:qFormat="1"/>
+    <w:lsdException w:name="Body Text" w:semiHidden="1" w:unhideWhenUsed="1"/>
+    <w:lsdException w:name="Body Text Indent" w:semiHidden="1" w:unhideWhenUsed="1"/>
+    <w:lsdException w:name="List Continue" w:semiHidden="1" w:unhideWhenUsed="1"/>
+    <w:lsdException w:name="List Continue 2" w:semiHidden="1" w:unhideWhenUsed="1"/>
+    <w:lsdException w:name="List Continue 3" w:semiHidden="1" w:unhideWhenUsed="1"/>
+    <w:lsdException w:name="List Continue 4" w:semiHidden="1" w:unhideWhenUsed="1"/>
+    <w:lsdException w:name="List Continue 5" w:semiHidden="1" w:unhideWhenUsed="1"/>
+    <w:lsdException w:name="Message Header" w:semiHidden="1" w:unhideWhenUsed="1"/>
+    <w:lsdException w:name="Subtitle" w:uiPriority="11" w:qFormat="1"/>
+    <w:lsdException w:name="Salutation" w:semiHidden="1" w:unhideWhenUsed="1"/>
+    <w:lsdException w:name="Date" w:semiHidden="1" w:unhideWhenUsed="1"/>
+    <w:lsdException w:name="Body Text First Indent" w:semiHidden="1" w:unhideWhenUsed="1"/>
+    <w:lsdException w:name="Body Text First Indent 2" w:semiHidden="1" w:unhideWhenUsed="1"/>
+    <w:lsdException w:name="Note Heading" w:semiHidden="1" w:unhideWhenUsed="1"/>
+    <w:lsdException w:name="Body Text 2" w:semiHidden="1" w:unhideWhenUsed="1"/>
+    <w:lsdException w:name="Body Text 3" w:semiHidden="1" w:unhideWhenUsed="1"/>
+    <w:lsdException w:name="Body Text Indent 2" w:semiHidden="1" w:unhideWhenUsed="1"/>
+    <w:lsdException w:name="Body Text Indent 3" w:semiHidden="1" w:unhideWhenUsed="1"/>
+    <w:lsdException w:name="Block Text" w:semiHidden="1" w:unhideWhenUsed="1"/>
+    <w:lsdException w:name="Hyperlink" w:semiHidden="1" w:unhideWhenUsed="1"/>
+    <w:lsdException w:name="FollowedHyperlink" w:semiHidden="1" w:unhideWhenUsed="1"/>
+    <w:lsdException w:name="Strong" w:uiPriority="22" w:qFormat="1"/>
+    <w:lsdException w:name="Emphasis" w:uiPriority="20" w:qFormat="1"/>
+    <w:lsdException w:name="Document Map" w:semiHidden="1" w:unhideWhenUsed="1"/>
+    <w:lsdException w:name="Plain Text" w:semiHidden="1" w:unhideWhenUsed="1"/>
+    <w:lsdException w:name="E-mail Signature" w:semiHidden="1" w:unhideWhenUsed="1"/>
+    <w:lsdException w:name="HTML Top of Form" w:semiHidden="1" w:unhideWhenUsed="1"/>
+    <w:lsdException w:name="HTML Bottom of Form" w:semiHidden="1" w:unhideWhenUsed="1"/>
+    <w:lsdException w:name="Normal (Web)" w:semiHidden="1" w:unhideWhenUsed="1"/>
+    <w:lsdException w:name="HTML Acronym" w:semiHidden="1" w:unhideWhenUsed="1"/>
+    <w:lsdException w:name="HTML Address" w:semiHidden="1" w:unhideWhenUsed="1"/>
+    <w:lsdException w:name="HTML Cite" w:semiHidden="1" w:unhideWhenUsed="1"/>
+    <w:lsdException w:name="HTML Code" w:semiHidden="1" w:unhideWhenUsed="1"/>
+    <w:lsdException w:name="HTML Definition" w:semiHidden="1" w:unhideWhenUsed="1"/>
+    <w:lsdException w:name="HTML Keyboard" w:semiHidden="1" w:unhideWhenUsed="1"/>
+    <w:lsdException w:name="HTML Preformatted" w:semiHidden="1" w:unhideWhenUsed="1"/>
+    <w:lsdException w:name="HTML Sample" w:semiHidden="1" w:unhideWhenUsed="1"/>
+    <w:lsdException w:name="HTML Typewriter" w:semiHidden="1" w:unhideWhenUsed="1"/>
+    <w:lsdException w:name="HTML Variable" w:semiHidden="1" w:unhideWhenUsed="1"/>
+    <w:lsdException w:name="Normal Table" w:semiHidden="1" w:unhideWhenUsed="1" w:qFormat="1"/>
+    <w:lsdException w:name="annotation subject" w:semiHidden="1" w:unhideWhenUsed="1"/>
+    <w:lsdException w:name="No List" w:semiHidden="1" w:unhideWhenUsed="1"/>
+    <w:lsdException w:name="Outline List 1" w:semiHidden="1" w:unhideWhenUsed="1"/>
+    <w:lsdException w:name="Outline List 2" w:semiHidden="1" w:unhideWhenUsed="1"/>
+    <w:lsdException w:name="Outline List 3" w:semiHidden="1" w:unhideWhenUsed="1"/>
+    <w:lsdException w:name="Table Simple 1" w:semiHidden="1" w:unhideWhenUsed="1"/>
+    <w:lsdException w:name="Table Simple 2" w:semiHidden="1" w:unhideWhenUsed="1"/>
+    <w:lsdException w:name="Table Simple 3" w:semiHidden="1" w:unhideWhenUsed="1"/>
+    <w:lsdException w:name="Table Classic 1" w:semiHidden="1" w:unhideWhenUsed="1"/>
+    <w:lsdException w:name="Table Classic 2" w:semiHidden="1" w:unhideWhenUsed="1"/>
+    <w:lsdException w:name="Table Classic 3" w:semiHidden="1" w:unhideWhenUsed="1"/>
+    <w:lsdException w:name="Table Classic 4" w:semiHidden="1" w:unhideWhenUsed="1"/>
+    <w:lsdException w:name="Table Colorful 1" w:semiHidden="1" w:unhideWhenUsed="1"/>
+    <w:lsdException w:name="Table Colorful 2" w:semiHidden="1" w:unhideWhenUsed="1"/>
+    <w:lsdException w:name="Table Colorful 3" w:semiHidden="1" w:unhideWhenUsed="1"/>
+    <w:lsdException w:name="Table Columns 1" w:semiHidden="1" w:unhideWhenUsed="1"/>
+    <w:lsdException w:name="Table Columns 2" w:semiHidden="1" w:unhideWhenUsed="1"/>
+    <w:lsdException w:name="Table Columns 3" w:semiHidden="1" w:unhideWhenUsed="1"/>
+    <w:lsdException w:name="Table Columns 4" w:semiHidden="1" w:unhideWhenUsed="1"/>
+    <w:lsdException w:name="Table Columns 5" w:semiHidden="1" w:unhideWhenUsed="1"/>
+    <w:lsdException w:name="Table Grid 1" w:semiHidden="1" w:unhideWhenUsed="1"/>
+    <w:lsdException w:name="Table Grid 2" w:semiHidden="1" w:unhideWhenUsed="1"/>
+    <w:lsdException w:name="Table Grid 3" w:semiHidden="1" w:unhideWhenUsed="1"/>
+    <w:lsdException w:name="Table Grid 4" w:semiHidden="1" w:unhideWhenUsed="1"/>
+    <w:lsdException w:name="Table Grid 5" w:semiHidden="1" w:unhideWhenUsed="1"/>
+    <w:lsdException w:name="Table Grid 6" w:semiHidden="1" w:unhideWhenUsed="1"/>
+    <w:lsdException w:name="Table Grid 7" w:semiHidden="1" w:unhideWhenUsed="1"/>
+    <w:lsdException w:name="Table Grid 8" w:semiHidden="1" w:unhideWhenUsed="1"/>
+    <w:lsdException w:name="Table List 1" w:semiHidden="1" w:unhideWhenUsed="1"/>
+    <w:lsdException w:name="Table List 2" w:semiHidden="1" w:unhideWhenUsed="1"/>
+    <w:lsdException w:name="Table List 3" w:semiHidden="1" w:unhideWhenUsed="1"/>
+    <w:lsdException w:name="Table List 4" w:semiHidden="1" w:unhideWhenUsed="1"/>
+    <w:lsdException w:name="Table List 5" w:semiHidden="1" w:unhideWhenUsed="1"/>
+    <w:lsdException w:name="Table List 6" w:semiHidden="1" w:unhideWhenUsed="1"/>
+    <w:lsdException w:name="Table List 7" w:semiHidden="1" w:unhideWhenUsed="1"/>
+    <w:lsdException w:name="Table List 8" w:semiHidden="1" w:unhideWhenUsed="1"/>
+    <w:lsdException w:name="Table 3D effects 1" w:semiHidden="1" w:unhideWhenUsed="1"/>
+    <w:lsdException w:name="Table 3D effects 2" w:semiHidden="1" w:unhideWhenUsed="1"/>
+    <w:lsdException w:name="Table 3D effects 3" w:semiHidden="1" w:unhideWhenUsed="1"/>
+    <w:lsdException w:name="Table Contemporary" w:semiHidden="1" w:unhideWhenUsed="1"/>
+    <w:lsdException w:name="Table Elegant" w:semiHidden="1" w:unhideWhenUsed="1"/>
+    <w:lsdException w:name="Table Professional" w:semiHidden="1" w:unhideWhenUsed="1"/>
+    <w:lsdException w:name="Table Subtle 1" w:semiHidden="1" w:unhideWhenUsed="1"/>
+    <w:lsdException w:name="Table Subtle 2" w:semiHidden="1" w:unhideWhenUsed="1"/>
+    <w:lsdException w:name="Table Web 1" w:semiHidden="1" w:unhideWhenUsed="1"/>
+    <w:lsdException w:name="Table Web 2" w:semiHidden="1" w:unhideWhenUsed="1"/>
+    <w:lsdException w:name="Table Web 3" w:semiHidden="1" w:unhideWhenUsed="1"/>
+    <w:lsdException w:name="Balloon Text" w:unhideWhenUsed="1" w:qFormat="1"/>
+    <w:lsdException w:name="Table Grid" w:uiPriority="59"/>
+    <w:lsdException w:name="Table Theme" w:semiHidden="1" w:unhideWhenUsed="1"/>
+    <w:lsdException w:name="Placeholder Text" w:semiHidden="1" w:unhideWhenUsed="1"/>
+    <w:lsdException w:name="No Spacing" w:semiHidden="1" w:unhideWhenUsed="1"/>
+    <w:lsdException w:name="Light Shading" w:uiPriority="60"/>
+    <w:lsdException w:name="Light List" w:uiPriority="61"/>
+    <w:lsdException w:name="Light Grid" w:uiPriority="62"/>
+    <w:lsdException w:name="Medium Shading 1" w:uiPriority="63"/>
+    <w:lsdException w:name="Medium Shading 2" w:uiPriority="64"/>
+    <w:lsdException w:name="Medium List 1" w:uiPriority="65"/>
+    <w:lsdException w:name="Medium List 2" w:uiPriority="66"/>
+    <w:lsdException w:name="Medium Grid 1" w:uiPriority="67"/>
+    <w:lsdException w:name="Medium Grid 2" w:uiPriority="68"/>
+    <w:lsdException w:name="Medium Grid 3" w:uiPriority="69"/>
+    <w:lsdException w:name="Dark List" w:uiPriority="70"/>
+    <w:lsdException w:name="Colorful Shading" w:uiPriority="71"/>
+    <w:lsdException w:name="Colorful List" w:uiPriority="72"/>
+    <w:lsdException w:name="Colorful Grid" w:uiPriority="73"/>
+    <w:lsdException w:name="Light Shading Accent 1" w:uiPriority="60"/>
+    <w:lsdException w:name="Light List Accent 1" w:uiPriority="61"/>
+    <w:lsdException w:name="Light Grid Accent 1" w:uiPriority="62"/>
+    <w:lsdException w:name="Medium Shading 1 Accent 1" w:uiPriority="63"/>
+    <w:lsdException w:name="Medium Shading 2 Accent 1" w:uiPriority="64"/>
+    <w:lsdException w:name="Medium List 1 Accent 1" w:uiPriority="65"/>
+    <w:lsdException w:name="Revision" w:semiHidden="1"/>
+    <w:lsdException w:name="Medium List 2 Accent 1" w:uiPriority="66"/>
+    <w:lsdException w:name="Medium Grid 1 Accent 1" w:uiPriority="67"/>
+    <w:lsdException w:name="Medium Grid 2 Accent 1" w:uiPriority="68"/>
+    <w:lsdException w:name="Medium Grid 3 Accent 1" w:uiPriority="69"/>
+    <w:lsdException w:name="Dark List Accent 1" w:uiPriority="70"/>
+    <w:lsdException w:name="Colorful Shading Accent 1" w:uiPriority="71"/>
+    <w:lsdException w:name="Colorful List Accent 1" w:uiPriority="72"/>
+    <w:lsdException w:name="Colorful Grid Accent 1" w:uiPriority="73"/>
+    <w:lsdException w:name="Light Shading Accent 2" w:uiPriority="60"/>
+    <w:lsdException w:name="Light List Accent 2" w:uiPriority="61"/>
+    <w:lsdException w:name="Light Grid Accent 2" w:uiPriority="62"/>
+    <w:lsdException w:name="Medium Shading 1 Accent 2" w:uiPriority="63"/>
+    <w:lsdException w:name="Medium Shading 2 Accent 2" w:uiPriority="64"/>
+    <w:lsdException w:name="Medium List 1 Accent 2" w:uiPriority="65"/>
+    <w:lsdException w:name="Medium List 2 Accent 2" w:uiPriority="66"/>
+    <w:lsdException w:name="Medium Grid 1 Accent 2" w:uiPriority="67"/>
+    <w:lsdException w:name="Medium Grid 2 Accent 2" w:uiPriority="68"/>
+    <w:lsdException w:name="Medium Grid 3 Accent 2" w:uiPriority="69"/>
+    <w:lsdException w:name="Dark List Accent 2" w:uiPriority="70"/>
+    <w:lsdException w:name="Colorful Shading Accent 2" w:uiPriority="71"/>
+    <w:lsdException w:name="Colorful List Accent 2" w:uiPriority="72"/>
+    <w:lsdException w:name="Colorful Grid Accent 2" w:uiPriority="73"/>
+    <w:lsdException w:name="Light Shading Accent 3" w:uiPriority="60"/>
+    <w:lsdException w:name="Light List Accent 3" w:uiPriority="61"/>
+    <w:lsdException w:name="Light Grid Accent 3" w:uiPriority="62"/>
+    <w:lsdException w:name="Medium Shading 1 Accent 3" w:uiPriority="63"/>
+    <w:lsdException w:name="Medium Shading 2 Accent 3" w:uiPriority="64"/>
+    <w:lsdException w:name="Medium List 1 Accent 3" w:uiPriority="65"/>
+    <w:lsdException w:name="Medium List 2 Accent 3" w:uiPriority="66"/>
+    <w:lsdException w:name="Medium Grid 1 Accent 3" w:uiPriority="67"/>
+    <w:lsdException w:name="Medium Grid 2 Accent 3" w:uiPriority="68"/>
+    <w:lsdException w:name="Medium Grid 3 Accent 3" w:uiPriority="69"/>
+    <w:lsdException w:name="Dark List Accent 3" w:uiPriority="70"/>
+    <w:lsdException w:name="Colorful Shading Accent 3" w:uiPriority="71"/>
+    <w:lsdException w:name="Colorful List Accent 3" w:uiPriority="72"/>
+    <w:lsdException w:name="Colorful Grid Accent 3" w:uiPriority="73"/>
+    <w:lsdException w:name="Light Shading Accent 4" w:uiPriority="60"/>
+    <w:lsdException w:name="Light List Accent 4" w:uiPriority="61"/>
+    <w:lsdException w:name="Light Grid Accent 4" w:uiPriority="62"/>
+    <w:lsdException w:name="Medium Shading 1 Accent 4" w:uiPriority="63"/>
+    <w:lsdException w:name="Medium Shading 2 Accent 4" w:uiPriority="64"/>
+    <w:lsdException w:name="Medium List 1 Accent 4" w:uiPriority="65"/>
+    <w:lsdException w:name="Medium List 2 Accent 4" w:uiPriority="66"/>
+    <w:lsdException w:name="Medium Grid 1 Accent 4" w:uiPriority="67"/>
+    <w:lsdException w:name="Medium Grid 2 Accent 4" w:uiPriority="68"/>
+    <w:lsdException w:name="Medium Grid 3 Accent 4" w:uiPriority="69"/>
+    <w:lsdException w:name="Dark List Accent 4" w:uiPriority="70"/>
+    <w:lsdException w:name="Colorful Shading Accent 4" w:uiPriority="71"/>
+    <w:lsdException w:name="Colorful List Accent 4" w:uiPriority="72"/>
+    <w:lsdException w:name="Colorful Grid Accent 4" w:uiPriority="73"/>
+    <w:lsdException w:name="Light Shading Accent 5" w:uiPriority="60"/>
+    <w:lsdException w:name="Light List Accent 5" w:uiPriority="61"/>
+    <w:lsdException w:name="Light Grid Accent 5" w:uiPriority="62"/>
+    <w:lsdException w:name="Medium Shading 1 Accent 5" w:uiPriority="63"/>
+    <w:lsdException w:name="Medium Shading 2 Accent 5" w:uiPriority="64"/>
+    <w:lsdException w:name="Medium List 1 Accent 5" w:uiPriority="65"/>
+    <w:lsdException w:name="Medium List 2 Accent 5" w:uiPriority="66"/>
+    <w:lsdException w:name="Medium Grid 1 Accent 5" w:uiPriority="67"/>
+    <w:lsdException w:name="Medium Grid 2 Accent 5" w:uiPriority="68"/>
+    <w:lsdException w:name="Medium Grid 3 Accent 5" w:uiPriority="69"/>
+    <w:lsdException w:name="Dark List Accent 5" w:uiPriority="70"/>
+    <w:lsdException w:name="Colorful Shading Accent 5" w:uiPriority="71"/>
+    <w:lsdException w:name="Colorful List Accent 5" w:uiPriority="72"/>
+    <w:lsdException w:name="Colorful Grid Accent 5" w:uiPriority="73"/>
+    <w:lsdException w:name="Light Shading Accent 6" w:uiPriority="60"/>
+    <w:lsdException w:name="Light List Accent 6" w:uiPriority="61"/>
+    <w:lsdException w:name="Light Grid Accent 6" w:uiPriority="62"/>
+    <w:lsdException w:name="Medium Shading 1 Accent 6" w:uiPriority="63"/>
+    <w:lsdException w:name="Medium Shading 2 Accent 6" w:uiPriority="64"/>
+    <w:lsdException w:name="Medium List 1 Accent 6" w:uiPriority="65"/>
+    <w:lsdException w:name="Medium List 2 Accent 6" w:uiPriority="66"/>
+    <w:lsdException w:name="Medium Grid 1 Accent 6" w:uiPriority="67"/>
+    <w:lsdException w:name="Medium Grid 2 Accent 6" w:uiPriority="68"/>
+    <w:lsdException w:name="Medium Grid 3 Accent 6" w:uiPriority="69"/>
+    <w:lsdException w:name="Dark List Accent 6" w:uiPriority="70"/>
+    <w:lsdException w:name="Colorful Shading Accent 6" w:uiPriority="71"/>
+    <w:lsdException w:name="Colorful List Accent 6" w:uiPriority="72"/>
+    <w:lsdException w:name="Colorful Grid Accent 6" w:uiPriority="73"/>
+    <w:lsdException w:name="Subtle Emphasis" w:uiPriority="19" w:qFormat="1"/>
+    <w:lsdException w:name="Intense Emphasis" w:uiPriority="21" w:qFormat="1"/>
+    <w:lsdException w:name="Subtle Reference" w:uiPriority="31" w:qFormat="1"/>
+    <w:lsdException w:name="Intense Reference" w:uiPriority="32" w:qFormat="1"/>
+    <w:lsdException w:name="Book Title" w:uiPriority="33" w:qFormat="1"/>
+    <w:lsdException w:name="Bibliography" w:semiHidden="1" w:uiPriority="37" w:unhideWhenUsed="1"/>
+    <w:lsdException w:name="TOC Heading" w:semiHidden="1" w:uiPriority="39" w:unhideWhenUsed="1" w:qFormat="1"/>
+    <w:lsdException w:name="Plain Table 1" w:uiPriority="41"/>
+    <w:lsdException w:name="Plain Table 2" w:uiPriority="42"/>
+    <w:lsdException w:name="Plain Table 3" w:uiPriority="43"/>
+    <w:lsdException w:name="Plain Table 4" w:uiPriority="44"/>
+    <w:lsdException w:name="Plain Table 5" w:uiPriority="45"/>
+    <w:lsdException w:name="Grid Table Light" w:uiPriority="40"/>
+    <w:lsdException w:name="Grid Table 1 Light" w:uiPriority="46"/>
+    <w:lsdException w:name="Grid Table 2" w:uiPriority="47"/>
+    <w:lsdException w:name="Grid Table 3" w:uiPriority="48"/>
+    <w:lsdException w:name="Grid Table 4" w:uiPriority="49"/>
+    <w:lsdException w:name="Grid Table 5 Dark" w:uiPriority="50"/>
+    <w:lsdException w:name="Grid Table 6 Colorful" w:uiPriority="51"/>
+    <w:lsdException w:name="Grid Table 7 Colorful" w:uiPriority="52"/>
+    <w:lsdException w:name="Grid Table 1 Light Accent 1" w:uiPriority="46"/>
+    <w:lsdException w:name="Grid Table 2 Accent 1" w:uiPriority="47"/>
+    <w:lsdException w:name="Grid Table 3 Accent 1" w:uiPriority="48"/>
+    <w:lsdException w:name="Grid Table 4 Accent 1" w:uiPriority="49"/>
+    <w:lsdException w:name="Grid Table 5 Dark Accent 1" w:uiPriority="50"/>
+    <w:lsdException w:name="Grid Table 6 Colorful Accent 1" w:uiPriority="51"/>
+    <w:lsdException w:name="Grid Table 7 Colorful Accent 1" w:uiPriority="52"/>
+    <w:lsdException w:name="Grid Table 1 Light Accent 2" w:uiPriority="46"/>
+    <w:lsdException w:name="Grid Table 2 Accent 2" w:uiPriority="47"/>
+    <w:lsdException w:name="Grid Table 3 Accent 2" w:uiPriority="48"/>
+    <w:lsdException w:name="Grid Table 4 Accent 2" w:uiPriority="49"/>
+    <w:lsdException w:name="Grid Table 5 Dark Accent 2" w:uiPriority="50"/>
+    <w:lsdException w:name="Grid Table 6 Colorful Accent 2" w:uiPriority="51"/>
+    <w:lsdException w:name="Grid Table 7 Colorful Accent 2" w:uiPriority="52"/>
+    <w:lsdException w:name="Grid Table 1 Light Accent 3" w:uiPriority="46"/>
+    <w:lsdException w:name="Grid Table 2 Accent 3" w:uiPriority="47"/>
+    <w:lsdException w:name="Grid Table 3 Accent 3" w:uiPriority="48"/>
+    <w:lsdException w:name="Grid Table 4 Accent 3" w:uiPriority="49"/>
+    <w:lsdException w:name="Grid Table 5 Dark Accent 3" w:uiPriority="50"/>
+    <w:lsdException w:name="Grid Table 6 Colorful Accent 3" w:uiPriority="51"/>
+    <w:lsdException w:name="Grid Table 7 Colorful Accent 3" w:uiPriority="52"/>
+    <w:lsdException w:name="Grid Table 1 Light Accent 4" w:uiPriority="46"/>
+    <w:lsdException w:name="Grid Table 2 Accent 4" w:uiPriority="47"/>
+    <w:lsdException w:name="Grid Table 3 Accent 4" w:uiPriority="48"/>
+    <w:lsdException w:name="Grid Table 4 Accent 4" w:uiPriority="49"/>
+    <w:lsdException w:name="Grid Table 5 Dark Accent 4" w:uiPriority="50"/>
+    <w:lsdException w:name="Grid Table 6 Colorful Accent 4" w:uiPriority="51"/>
+    <w:lsdException w:name="Grid Table 7 Colorful Accent 4" w:uiPriority="52"/>
+    <w:lsdException w:name="Grid Table 1 Light Accent 5" w:uiPriority="46"/>
+    <w:lsdException w:name="Grid Table 2 Accent 5" w:uiPriority="47"/>
+    <w:lsdException w:name="Grid Table 3 Accent 5" w:uiPriority="48"/>
+    <w:lsdException w:name="Grid Table 4 Accent 5" w:uiPriority="49"/>
+    <w:lsdException w:name="Grid Table 5 Dark Accent 5" w:uiPriority="50"/>
+    <w:lsdException w:name="Grid Table 6 Colorful Accent 5" w:uiPriority="51"/>
+    <w:lsdException w:name="Grid Table 7 Colorful Accent 5" w:uiPriority="52"/>
+    <w:lsdException w:name="Grid Table 1 Light Accent 6" w:uiPriority="46"/>
+    <w:lsdException w:name="Grid Table 2 Accent 6" w:uiPriority="47"/>
+    <w:lsdException w:name="Grid Table 3 Accent 6" w:uiPriority="48"/>
+    <w:lsdException w:name="Grid Table 4 Accent 6" w:uiPriority="49"/>
+    <w:lsdException w:name="Grid Table 5 Dark Accent 6" w:uiPriority="50"/>
+    <w:lsdException w:name="Grid Table 6 Colorful Accent 6" w:uiPriority="51"/>
+    <w:lsdException w:name="Grid Table 7 Colorful Accent 6" w:uiPriority="52"/>
+    <w:lsdException w:name="List Table 1 Light" w:uiPriority="46"/>
+    <w:lsdException w:name="List Table 2" w:uiPriority="47"/>
+    <w:lsdException w:name="List Table 3" w:uiPriority="48"/>
+    <w:lsdException w:name="List Table 4" w:uiPriority="49"/>
+    <w:lsdException w:name="List Table 5 Dark" w:uiPriority="50"/>
+    <w:lsdException w:name="List Table 6 Colorful" w:uiPriority="51"/>
+    <w:lsdException w:name="List Table 7 Colorful" w:uiPriority="52"/>
+    <w:lsdException w:name="List Table 1 Light Accent 1" w:uiPriority="46"/>
+    <w:lsdException w:name="List Table 2 Accent 1" w:uiPriority="47"/>
+    <w:lsdException w:name="List Table 3 Accent 1" w:uiPriority="48"/>
+    <w:lsdException w:name="List Table 4 Accent 1" w:uiPriority="49"/>
+    <w:lsdException w:name="List Table 5 Dark Accent 1" w:uiPriority="50"/>
+    <w:lsdException w:name="List Table 6 Colorful Accent 1" w:uiPriority="51"/>
+    <w:lsdException w:name="List Table 7 Colorful Accent 1" w:uiPriority="52"/>
+    <w:lsdException w:name="List Table 1 Light Accent 2" w:uiPriority="46"/>
+    <w:lsdException w:name="List Table 2 Accent 2" w:uiPriority="47"/>
+    <w:lsdException w:name="List Table 3 Accent 2" w:uiPriority="48"/>
+    <w:lsdException w:name="List Table 4 Accent 2" w:uiPriority="49"/>
+    <w:lsdException w:name="List Table 5 Dark Accent 2" w:uiPriority="50"/>
+    <w:lsdException w:name="List Table 6 Colorful Accent 2" w:uiPriority="51"/>
+    <w:lsdException w:name="List Table 7 Colorful Accent 2" w:uiPriority="52"/>
+    <w:lsdException w:name="List Table 1 Light Accent 3" w:uiPriority="46"/>
+    <w:lsdException w:name="List Table 2 Accent 3" w:uiPriority="47"/>
+    <w:lsdException w:name="List Table 3 Accent 3" w:uiPriority="48"/>
+    <w:lsdException w:name="List Table 4 Accent 3" w:uiPriority="49"/>
+    <w:lsdException w:name="List Table 5 Dark Accent 3" w:uiPriority="50"/>
+    <w:lsdException w:name="List Table 6 Colorful Accent 3" w:uiPriority="51"/>
+    <w:lsdException w:name="List Table 7 Colorful Accent 3" w:uiPriority="52"/>
+    <w:lsdException w:name="List Table 1 Light Accent 4" w:uiPriority="46"/>
+    <w:lsdException w:name="List Table 2 Accent 4" w:uiPriority="47"/>
+    <w:lsdException w:name="List Table 3 Accent 4" w:uiPriority="48"/>
+    <w:lsdException w:name="List Table 4 Accent 4" w:uiPriority="49"/>
+    <w:lsdException w:name="List Table 5 Dark Accent 4" w:uiPriority="50"/>
+    <w:lsdException w:name="List Table 6 Colorful Accent 4" w:uiPriority="51"/>
+    <w:lsdException w:name="List Table 7 Colorful Accent 4" w:uiPriority="52"/>
+    <w:lsdException w:name="List Table 1 Light Accent 5" w:uiPriority="46"/>
+    <w:lsdException w:name="List Table 2 Accent 5" w:uiPriority="47"/>
+    <w:lsdException w:name="List Table 3 Accent 5" w:uiPriority="48"/>
+    <w:lsdException w:name="List Table 4 Accent 5" w:uiPriority="49"/>
+    <w:lsdException w:name="List Table 5 Dark Accent 5" w:uiPriority="50"/>
+    <w:lsdException w:name="List Table 6 Colorful Accent 5" w:uiPriority="51"/>
+    <w:lsdException w:name="List Table 7 Colorful Accent 5" w:uiPriority="52"/>
+    <w:lsdException w:name="List Table 1 Light Accent 6" w:uiPriority="46"/>
+    <w:lsdException w:name="List Table 2 Accent 6" w:uiPriority="47"/>
+    <w:lsdException w:name="List Table 3 Accent 6" w:uiPriority="48"/>
+    <w:lsdException w:name="List Table 4 Accent 6" w:uiPriority="49"/>
+    <w:lsdException w:name="List Table 5 Dark Accent 6" w:uiPriority="50"/>
+    <w:lsdException w:name="List Table 6 Colorful Accent 6" w:uiPriority="51"/>
+    <w:lsdException w:name="List Table 7 Colorful Accent 6" w:uiPriority="52"/>
   </w:latentStyles>
   <w:style w:type="paragraph" w:default="1" w:styleId="a">
     <w:name w:val="Normal"/>
@@ -3966,7 +4431,7 @@
         <a:sysClr val="windowText" lastClr="000000"/>
       </a:dk1>
       <a:lt1>
-        <a:sysClr val="window" lastClr="C7EDCC"/>
+        <a:sysClr val="window" lastClr="FFFFFF"/>
       </a:lt1>
       <a:dk2>
         <a:srgbClr val="1F497D"/>
@@ -4264,7 +4729,7 @@
 </file>
 
 <file path=customXml/itemProps2.xml><?xml version="1.0" encoding="utf-8"?>
-<ds:datastoreItem xmlns:ds="http://schemas.openxmlformats.org/officeDocument/2006/customXml" ds:itemID="{69483F83-21A2-4F74-B02C-3B38BAF12E75}">
+<ds:datastoreItem xmlns:ds="http://schemas.openxmlformats.org/officeDocument/2006/customXml" ds:itemID="{118218E3-25E7-4D51-9957-1C76FCEFBA22}">
   <ds:schemaRefs>
     <ds:schemaRef ds:uri="http://schemas.openxmlformats.org/officeDocument/2006/bibliography"/>
   </ds:schemaRefs>

</xml_diff>

<commit_message>
added the cmd to update image by OTA difference image
Change-Id: I9563b013a1482d91864c50dbd9d4f8318ba78709
</commit_message>
<xml_diff>
--- a/android_SOP_eng_7.1.2.docx
+++ b/android_SOP_eng_7.1.2.docx
@@ -148,7 +148,7 @@
           <v:shape id="_x0000_i1025" type="#_x0000_t75" style="width:128.4pt;height:41.4pt" o:ole="">
             <v:imagedata r:id="rId8" o:title=""/>
           </v:shape>
-          <o:OLEObject Type="Embed" ProgID="Package" ShapeID="_x0000_i1025" DrawAspect="Content" ObjectID="_1617467880" r:id="rId9"/>
+          <o:OLEObject Type="Embed" ProgID="Package" ShapeID="_x0000_i1025" DrawAspect="Content" ObjectID="_1617469773" r:id="rId9"/>
         </w:object>
       </w:r>
     </w:p>
@@ -823,7 +823,7 @@
         <w:pStyle w:val="aa"/>
         <w:ind w:leftChars="0"/>
         <w:rPr>
-          <w:rFonts w:ascii="Times New Roman" w:hAnsi="Times New Roman" w:cs="Times New Roman" w:hint="eastAsia"/>
+          <w:rFonts w:ascii="Times New Roman" w:hAnsi="Times New Roman" w:cs="Times New Roman"/>
           <w:sz w:val="24"/>
           <w:szCs w:val="24"/>
         </w:rPr>
@@ -868,17 +868,7 @@
           <w:sz w:val="24"/>
           <w:szCs w:val="24"/>
         </w:rPr>
-        <w:t>OTA</w:t>
-      </w:r>
-      <w:bookmarkStart w:id="0" w:name="_GoBack"/>
-      <w:bookmarkEnd w:id="0"/>
-      <w:r>
-        <w:rPr>
-          <w:rFonts w:ascii="Times New Roman" w:hAnsi="Times New Roman" w:cs="Times New Roman"/>
-          <w:sz w:val="24"/>
-          <w:szCs w:val="24"/>
-        </w:rPr>
-        <w:t xml:space="preserve"> and the </w:t>
+        <w:t xml:space="preserve">OTA and the </w:t>
       </w:r>
       <w:r>
         <w:rPr>
@@ -965,16 +955,7 @@
           <w:szCs w:val="24"/>
           <w:shd w:val="pct15" w:color="auto" w:fill="FFFFFF"/>
         </w:rPr>
-        <w:t>./mkimage.sh</w:t>
-      </w:r>
-      <w:r>
-        <w:rPr>
-          <w:rFonts w:ascii="Times New Roman" w:hAnsi="Times New Roman" w:cs="Times New Roman"/>
-          <w:sz w:val="24"/>
-          <w:szCs w:val="24"/>
-          <w:shd w:val="pct15" w:color="auto" w:fill="FFFFFF"/>
-        </w:rPr>
-        <w:t xml:space="preserve"> </w:t>
+        <w:t xml:space="preserve">./mkimage.sh </w:t>
       </w:r>
       <w:proofErr w:type="spellStart"/>
       <w:r>
@@ -1005,7 +986,7 @@
         <w:pStyle w:val="aa"/>
         <w:ind w:leftChars="0"/>
         <w:rPr>
-          <w:rFonts w:ascii="Times New Roman" w:hAnsi="Times New Roman" w:cs="Times New Roman" w:hint="eastAsia"/>
+          <w:rFonts w:ascii="Times New Roman" w:hAnsi="Times New Roman" w:cs="Times New Roman"/>
           <w:sz w:val="24"/>
           <w:szCs w:val="24"/>
         </w:rPr>
@@ -1066,6 +1047,7 @@
           <w:rFonts w:eastAsia="新細明體" w:hint="eastAsia"/>
           <w:lang w:eastAsia="zh-TW"/>
         </w:rPr>
+        <w:lastRenderedPageBreak/>
         <w:t>5</w:t>
       </w:r>
       <w:r>
@@ -1256,7 +1238,6 @@
           <w:szCs w:val="24"/>
           <w:lang w:eastAsia="zh-TW"/>
         </w:rPr>
-        <w:lastRenderedPageBreak/>
         <w:t>A</w:t>
       </w:r>
       <w:r>
@@ -2067,6 +2048,763 @@
         <w:t>.</w:t>
       </w:r>
     </w:p>
+    <w:p>
+      <w:pPr>
+        <w:rPr>
+          <w:rFonts w:eastAsia="新細明體"/>
+          <w:sz w:val="24"/>
+          <w:szCs w:val="24"/>
+          <w:lang w:eastAsia="zh-TW"/>
+        </w:rPr>
+      </w:pPr>
+    </w:p>
+    <w:p>
+      <w:pPr>
+        <w:pStyle w:val="2"/>
+        <w:rPr>
+          <w:rFonts w:eastAsia="新細明體"/>
+          <w:lang w:eastAsia="zh-TW"/>
+        </w:rPr>
+      </w:pPr>
+      <w:r>
+        <w:rPr>
+          <w:rFonts w:eastAsia="新細明體"/>
+          <w:lang w:eastAsia="zh-TW"/>
+        </w:rPr>
+        <w:t>7</w:t>
+      </w:r>
+      <w:r>
+        <w:rPr>
+          <w:rFonts w:eastAsia="新細明體" w:hint="eastAsia"/>
+          <w:lang w:eastAsia="zh-TW"/>
+        </w:rPr>
+        <w:t>.</w:t>
+      </w:r>
+      <w:r>
+        <w:rPr>
+          <w:rFonts w:hint="eastAsia"/>
+        </w:rPr>
+        <w:tab/>
+      </w:r>
+      <w:r>
+        <w:rPr>
+          <w:rFonts w:eastAsia="新細明體" w:hint="eastAsia"/>
+          <w:lang w:eastAsia="zh-TW"/>
+        </w:rPr>
+        <w:t xml:space="preserve">How to </w:t>
+      </w:r>
+      <w:r>
+        <w:rPr>
+          <w:rFonts w:eastAsia="新細明體"/>
+          <w:lang w:eastAsia="zh-TW"/>
+        </w:rPr>
+        <w:t>update image from OTA difference package</w:t>
+      </w:r>
+    </w:p>
+    <w:p>
+      <w:pPr>
+        <w:pStyle w:val="2"/>
+        <w:rPr>
+          <w:rFonts w:eastAsia="新細明體" w:hint="eastAsia"/>
+          <w:sz w:val="28"/>
+          <w:lang w:eastAsia="zh-TW"/>
+        </w:rPr>
+      </w:pPr>
+      <w:r>
+        <w:rPr>
+          <w:rFonts w:eastAsia="新細明體"/>
+          <w:sz w:val="28"/>
+          <w:lang w:eastAsia="zh-TW"/>
+        </w:rPr>
+        <w:t xml:space="preserve">7.1 </w:t>
+      </w:r>
+      <w:r>
+        <w:rPr>
+          <w:rFonts w:eastAsia="新細明體" w:hint="eastAsia"/>
+          <w:sz w:val="28"/>
+          <w:lang w:eastAsia="zh-TW"/>
+        </w:rPr>
+        <w:t>generate the OTA difference upd</w:t>
+      </w:r>
+      <w:r>
+        <w:rPr>
+          <w:rFonts w:eastAsia="新細明體"/>
+          <w:sz w:val="28"/>
+          <w:lang w:eastAsia="zh-TW"/>
+        </w:rPr>
+        <w:t>a</w:t>
+      </w:r>
+      <w:r>
+        <w:rPr>
+          <w:rFonts w:eastAsia="新細明體" w:hint="eastAsia"/>
+          <w:sz w:val="28"/>
+          <w:lang w:eastAsia="zh-TW"/>
+        </w:rPr>
+        <w:t>te package</w:t>
+      </w:r>
+    </w:p>
+    <w:p>
+      <w:pPr>
+        <w:pStyle w:val="aa"/>
+        <w:numPr>
+          <w:ilvl w:val="0"/>
+          <w:numId w:val="20"/>
+        </w:numPr>
+        <w:ind w:leftChars="0"/>
+        <w:rPr>
+          <w:rFonts w:eastAsia="新細明體"/>
+          <w:sz w:val="24"/>
+          <w:szCs w:val="24"/>
+          <w:lang w:eastAsia="zh-TW"/>
+        </w:rPr>
+      </w:pPr>
+      <w:r>
+        <w:rPr>
+          <w:rFonts w:eastAsia="新細明體"/>
+          <w:sz w:val="24"/>
+          <w:szCs w:val="24"/>
+          <w:lang w:eastAsia="zh-TW"/>
+        </w:rPr>
+        <w:t>Prepare 2 target files, one is the target file of old image and the other is the target files of new image. We call them old_target_files.zip and new_target_files.zip respectively.</w:t>
+      </w:r>
+    </w:p>
+    <w:p>
+      <w:pPr>
+        <w:rPr>
+          <w:rFonts w:eastAsia="新細明體"/>
+          <w:sz w:val="24"/>
+          <w:szCs w:val="24"/>
+          <w:lang w:eastAsia="zh-TW"/>
+        </w:rPr>
+      </w:pPr>
+    </w:p>
+    <w:p>
+      <w:pPr>
+        <w:pStyle w:val="aa"/>
+        <w:numPr>
+          <w:ilvl w:val="0"/>
+          <w:numId w:val="20"/>
+        </w:numPr>
+        <w:ind w:leftChars="0"/>
+        <w:rPr>
+          <w:rFonts w:eastAsia="新細明體"/>
+          <w:sz w:val="24"/>
+          <w:szCs w:val="24"/>
+          <w:lang w:eastAsia="zh-TW"/>
+        </w:rPr>
+      </w:pPr>
+      <w:r>
+        <w:rPr>
+          <w:rFonts w:eastAsia="新細明體"/>
+          <w:sz w:val="24"/>
+          <w:szCs w:val="24"/>
+          <w:lang w:eastAsia="zh-TW"/>
+        </w:rPr>
+        <w:t>Download the source code and follow the steps from 4.A to 4.D of this SOP to build the source code.</w:t>
+      </w:r>
+    </w:p>
+    <w:p>
+      <w:pPr>
+        <w:pStyle w:val="aa"/>
+        <w:ind w:left="420"/>
+        <w:rPr>
+          <w:rFonts w:eastAsia="新細明體" w:hint="eastAsia"/>
+          <w:sz w:val="24"/>
+          <w:szCs w:val="24"/>
+          <w:lang w:eastAsia="zh-TW"/>
+        </w:rPr>
+      </w:pPr>
+    </w:p>
+    <w:p>
+      <w:pPr>
+        <w:pStyle w:val="aa"/>
+        <w:numPr>
+          <w:ilvl w:val="0"/>
+          <w:numId w:val="20"/>
+        </w:numPr>
+        <w:ind w:leftChars="0"/>
+        <w:rPr>
+          <w:rFonts w:eastAsia="新細明體"/>
+          <w:sz w:val="24"/>
+          <w:szCs w:val="24"/>
+          <w:lang w:eastAsia="zh-TW"/>
+        </w:rPr>
+      </w:pPr>
+      <w:r>
+        <w:rPr>
+          <w:rFonts w:eastAsia="新細明體"/>
+          <w:sz w:val="24"/>
+          <w:szCs w:val="24"/>
+          <w:lang w:eastAsia="zh-TW"/>
+        </w:rPr>
+        <w:t>Use the below command to generate the OTA difference update package</w:t>
+      </w:r>
+    </w:p>
+    <w:p>
+      <w:pPr>
+        <w:ind w:left="360"/>
+        <w:rPr>
+          <w:rFonts w:eastAsia="新細明體"/>
+          <w:sz w:val="24"/>
+          <w:szCs w:val="24"/>
+          <w:lang w:eastAsia="zh-TW"/>
+        </w:rPr>
+      </w:pPr>
+      <w:r>
+        <w:rPr>
+          <w:rFonts w:eastAsia="新細明體" w:hint="eastAsia"/>
+          <w:sz w:val="24"/>
+          <w:szCs w:val="24"/>
+          <w:lang w:eastAsia="zh-TW"/>
+        </w:rPr>
+        <w:t xml:space="preserve">$ </w:t>
+      </w:r>
+      <w:proofErr w:type="gramStart"/>
+      <w:r>
+        <w:rPr>
+          <w:rFonts w:eastAsia="新細明體" w:hint="eastAsia"/>
+          <w:sz w:val="24"/>
+          <w:szCs w:val="24"/>
+          <w:lang w:eastAsia="zh-TW"/>
+        </w:rPr>
+        <w:t>cd</w:t>
+      </w:r>
+      <w:proofErr w:type="gramEnd"/>
+      <w:r>
+        <w:rPr>
+          <w:rFonts w:eastAsia="新細明體" w:hint="eastAsia"/>
+          <w:sz w:val="24"/>
+          <w:szCs w:val="24"/>
+          <w:lang w:eastAsia="zh-TW"/>
+        </w:rPr>
+        <w:t xml:space="preserve"> [</w:t>
+      </w:r>
+      <w:r>
+        <w:rPr>
+          <w:rFonts w:eastAsia="新細明體"/>
+          <w:sz w:val="24"/>
+          <w:szCs w:val="24"/>
+          <w:lang w:eastAsia="zh-TW"/>
+        </w:rPr>
+        <w:t>source code folder</w:t>
+      </w:r>
+      <w:r>
+        <w:rPr>
+          <w:rFonts w:eastAsia="新細明體" w:hint="eastAsia"/>
+          <w:sz w:val="24"/>
+          <w:szCs w:val="24"/>
+          <w:lang w:eastAsia="zh-TW"/>
+        </w:rPr>
+        <w:t>]</w:t>
+      </w:r>
+    </w:p>
+    <w:p>
+      <w:pPr>
+        <w:ind w:left="360"/>
+        <w:rPr>
+          <w:rFonts w:eastAsia="新細明體"/>
+          <w:sz w:val="24"/>
+          <w:szCs w:val="24"/>
+          <w:lang w:eastAsia="zh-TW"/>
+        </w:rPr>
+      </w:pPr>
+      <w:r>
+        <w:rPr>
+          <w:rFonts w:eastAsia="新細明體"/>
+          <w:sz w:val="24"/>
+          <w:szCs w:val="24"/>
+          <w:lang w:eastAsia="zh-TW"/>
+        </w:rPr>
+        <w:t xml:space="preserve">$ </w:t>
+      </w:r>
+      <w:r>
+        <w:rPr>
+          <w:rFonts w:eastAsia="新細明體" w:hint="eastAsia"/>
+          <w:sz w:val="24"/>
+          <w:szCs w:val="24"/>
+          <w:lang w:eastAsia="zh-TW"/>
+        </w:rPr>
+        <w:t>./build/tools/</w:t>
+      </w:r>
+      <w:proofErr w:type="spellStart"/>
+      <w:r>
+        <w:rPr>
+          <w:rFonts w:eastAsia="新細明體" w:hint="eastAsia"/>
+          <w:sz w:val="24"/>
+          <w:szCs w:val="24"/>
+          <w:lang w:eastAsia="zh-TW"/>
+        </w:rPr>
+        <w:t>releasetools</w:t>
+      </w:r>
+      <w:proofErr w:type="spellEnd"/>
+      <w:r>
+        <w:rPr>
+          <w:rFonts w:eastAsia="新細明體" w:hint="eastAsia"/>
+          <w:sz w:val="24"/>
+          <w:szCs w:val="24"/>
+          <w:lang w:eastAsia="zh-TW"/>
+        </w:rPr>
+        <w:t>/</w:t>
+      </w:r>
+      <w:proofErr w:type="spellStart"/>
+      <w:r>
+        <w:rPr>
+          <w:rFonts w:eastAsia="新細明體" w:hint="eastAsia"/>
+          <w:sz w:val="24"/>
+          <w:szCs w:val="24"/>
+          <w:lang w:eastAsia="zh-TW"/>
+        </w:rPr>
+        <w:t>ota_from_target_files</w:t>
+      </w:r>
+      <w:proofErr w:type="spellEnd"/>
+      <w:r>
+        <w:rPr>
+          <w:rFonts w:eastAsia="新細明體" w:hint="eastAsia"/>
+          <w:sz w:val="24"/>
+          <w:szCs w:val="24"/>
+          <w:lang w:eastAsia="zh-TW"/>
+        </w:rPr>
+        <w:t xml:space="preserve"> -v -p out/host/linux-x86 -k build/target/product/security/</w:t>
+      </w:r>
+      <w:proofErr w:type="spellStart"/>
+      <w:r>
+        <w:rPr>
+          <w:rFonts w:eastAsia="新細明體" w:hint="eastAsia"/>
+          <w:sz w:val="24"/>
+          <w:szCs w:val="24"/>
+          <w:lang w:eastAsia="zh-TW"/>
+        </w:rPr>
+        <w:t>testkey</w:t>
+      </w:r>
+      <w:proofErr w:type="spellEnd"/>
+      <w:r>
+        <w:rPr>
+          <w:rFonts w:eastAsia="新細明體" w:hint="eastAsia"/>
+          <w:sz w:val="24"/>
+          <w:szCs w:val="24"/>
+          <w:lang w:eastAsia="zh-TW"/>
+        </w:rPr>
+        <w:t xml:space="preserve"> -</w:t>
+      </w:r>
+      <w:proofErr w:type="spellStart"/>
+      <w:r>
+        <w:rPr>
+          <w:rFonts w:eastAsia="新細明體" w:hint="eastAsia"/>
+          <w:sz w:val="24"/>
+          <w:szCs w:val="24"/>
+          <w:lang w:eastAsia="zh-TW"/>
+        </w:rPr>
+        <w:t>i</w:t>
+      </w:r>
+      <w:proofErr w:type="spellEnd"/>
+      <w:r>
+        <w:rPr>
+          <w:rFonts w:eastAsia="新細明體" w:hint="eastAsia"/>
+          <w:sz w:val="24"/>
+          <w:szCs w:val="24"/>
+          <w:lang w:eastAsia="zh-TW"/>
+        </w:rPr>
+        <w:t xml:space="preserve"> </w:t>
+      </w:r>
+      <w:r>
+        <w:rPr>
+          <w:rFonts w:eastAsia="新細明體"/>
+          <w:sz w:val="24"/>
+          <w:szCs w:val="24"/>
+          <w:lang w:eastAsia="zh-TW"/>
+        </w:rPr>
+        <w:t>old_target_files.zip</w:t>
+      </w:r>
+      <w:r>
+        <w:rPr>
+          <w:rFonts w:eastAsia="新細明體"/>
+          <w:sz w:val="24"/>
+          <w:szCs w:val="24"/>
+          <w:lang w:eastAsia="zh-TW"/>
+        </w:rPr>
+        <w:t xml:space="preserve"> new</w:t>
+      </w:r>
+      <w:r>
+        <w:rPr>
+          <w:rFonts w:eastAsia="新細明體"/>
+          <w:sz w:val="24"/>
+          <w:szCs w:val="24"/>
+          <w:lang w:eastAsia="zh-TW"/>
+        </w:rPr>
+        <w:t>_target_files.zip</w:t>
+      </w:r>
+      <w:r>
+        <w:rPr>
+          <w:rFonts w:eastAsia="新細明體" w:hint="eastAsia"/>
+          <w:sz w:val="24"/>
+          <w:szCs w:val="24"/>
+          <w:lang w:eastAsia="zh-TW"/>
+        </w:rPr>
+        <w:t xml:space="preserve"> </w:t>
+      </w:r>
+      <w:r>
+        <w:rPr>
+          <w:rFonts w:eastAsia="新細明體"/>
+          <w:sz w:val="24"/>
+          <w:szCs w:val="24"/>
+          <w:lang w:eastAsia="zh-TW"/>
+        </w:rPr>
+        <w:t>update.zip</w:t>
+      </w:r>
+    </w:p>
+    <w:p>
+      <w:pPr>
+        <w:ind w:left="360"/>
+        <w:rPr>
+          <w:rFonts w:eastAsia="新細明體"/>
+          <w:sz w:val="24"/>
+          <w:szCs w:val="24"/>
+          <w:lang w:eastAsia="zh-TW"/>
+        </w:rPr>
+      </w:pPr>
+    </w:p>
+    <w:p>
+      <w:pPr>
+        <w:ind w:left="360"/>
+        <w:rPr>
+          <w:rFonts w:eastAsia="新細明體" w:hint="eastAsia"/>
+          <w:sz w:val="24"/>
+          <w:szCs w:val="24"/>
+          <w:lang w:eastAsia="zh-TW"/>
+        </w:rPr>
+      </w:pPr>
+      <w:r>
+        <w:rPr>
+          <w:rFonts w:eastAsia="新細明體" w:hint="eastAsia"/>
+          <w:sz w:val="24"/>
+          <w:szCs w:val="24"/>
+          <w:lang w:eastAsia="zh-TW"/>
+        </w:rPr>
+        <w:t>(</w:t>
+      </w:r>
+      <w:proofErr w:type="gramStart"/>
+      <w:r>
+        <w:rPr>
+          <w:rFonts w:eastAsia="新細明體"/>
+          <w:sz w:val="24"/>
+          <w:szCs w:val="24"/>
+          <w:lang w:eastAsia="zh-TW"/>
+        </w:rPr>
+        <w:t>update.zip</w:t>
+      </w:r>
+      <w:proofErr w:type="gramEnd"/>
+      <w:r>
+        <w:rPr>
+          <w:rFonts w:eastAsia="新細明體"/>
+          <w:sz w:val="24"/>
+          <w:szCs w:val="24"/>
+          <w:lang w:eastAsia="zh-TW"/>
+        </w:rPr>
+        <w:t xml:space="preserve"> is the output file of the above command</w:t>
+      </w:r>
+      <w:r>
+        <w:rPr>
+          <w:rFonts w:eastAsia="新細明體" w:hint="eastAsia"/>
+          <w:sz w:val="24"/>
+          <w:szCs w:val="24"/>
+          <w:lang w:eastAsia="zh-TW"/>
+        </w:rPr>
+        <w:t>)</w:t>
+      </w:r>
+    </w:p>
+    <w:p>
+      <w:pPr>
+        <w:pStyle w:val="2"/>
+        <w:rPr>
+          <w:rFonts w:eastAsia="新細明體" w:hint="eastAsia"/>
+          <w:sz w:val="28"/>
+          <w:lang w:eastAsia="zh-TW"/>
+        </w:rPr>
+      </w:pPr>
+      <w:r>
+        <w:rPr>
+          <w:rFonts w:eastAsia="新細明體"/>
+          <w:sz w:val="28"/>
+          <w:lang w:eastAsia="zh-TW"/>
+        </w:rPr>
+        <w:t>7.</w:t>
+      </w:r>
+      <w:r>
+        <w:rPr>
+          <w:rFonts w:eastAsia="新細明體"/>
+          <w:sz w:val="28"/>
+          <w:lang w:eastAsia="zh-TW"/>
+        </w:rPr>
+        <w:t>2</w:t>
+      </w:r>
+      <w:r>
+        <w:rPr>
+          <w:rFonts w:eastAsia="新細明體"/>
+          <w:sz w:val="28"/>
+          <w:lang w:eastAsia="zh-TW"/>
+        </w:rPr>
+        <w:t xml:space="preserve"> </w:t>
+      </w:r>
+      <w:r>
+        <w:rPr>
+          <w:rFonts w:eastAsia="新細明體"/>
+          <w:sz w:val="28"/>
+          <w:lang w:eastAsia="zh-TW"/>
+        </w:rPr>
+        <w:t>update image by the OTA difference package</w:t>
+      </w:r>
+    </w:p>
+    <w:p>
+      <w:pPr>
+        <w:ind w:left="360"/>
+        <w:jc w:val="left"/>
+        <w:rPr>
+          <w:rFonts w:eastAsia="新細明體"/>
+          <w:sz w:val="24"/>
+          <w:szCs w:val="24"/>
+          <w:lang w:eastAsia="zh-TW"/>
+        </w:rPr>
+      </w:pPr>
+      <w:proofErr w:type="spellStart"/>
+      <w:proofErr w:type="gramStart"/>
+      <w:r>
+        <w:rPr>
+          <w:rFonts w:eastAsia="新細明體"/>
+          <w:sz w:val="24"/>
+          <w:szCs w:val="24"/>
+          <w:lang w:eastAsia="zh-TW"/>
+        </w:rPr>
+        <w:t>adb</w:t>
+      </w:r>
+      <w:proofErr w:type="spellEnd"/>
+      <w:proofErr w:type="gramEnd"/>
+      <w:r>
+        <w:rPr>
+          <w:rFonts w:eastAsia="新細明體"/>
+          <w:sz w:val="24"/>
+          <w:szCs w:val="24"/>
+          <w:lang w:eastAsia="zh-TW"/>
+        </w:rPr>
+        <w:t xml:space="preserve"> root</w:t>
+      </w:r>
+    </w:p>
+    <w:p>
+      <w:pPr>
+        <w:ind w:left="360"/>
+        <w:jc w:val="left"/>
+        <w:rPr>
+          <w:rFonts w:eastAsia="新細明體"/>
+          <w:sz w:val="24"/>
+          <w:szCs w:val="24"/>
+          <w:lang w:eastAsia="zh-TW"/>
+        </w:rPr>
+      </w:pPr>
+      <w:proofErr w:type="spellStart"/>
+      <w:proofErr w:type="gramStart"/>
+      <w:r>
+        <w:rPr>
+          <w:rFonts w:eastAsia="新細明體"/>
+          <w:sz w:val="24"/>
+          <w:szCs w:val="24"/>
+          <w:lang w:eastAsia="zh-TW"/>
+        </w:rPr>
+        <w:t>adb</w:t>
+      </w:r>
+      <w:proofErr w:type="spellEnd"/>
+      <w:proofErr w:type="gramEnd"/>
+      <w:r>
+        <w:rPr>
+          <w:rFonts w:eastAsia="新細明體"/>
+          <w:sz w:val="24"/>
+          <w:szCs w:val="24"/>
+          <w:lang w:eastAsia="zh-TW"/>
+        </w:rPr>
+        <w:t xml:space="preserve"> push </w:t>
+      </w:r>
+      <w:r>
+        <w:rPr>
+          <w:rFonts w:eastAsia="新細明體"/>
+          <w:sz w:val="24"/>
+          <w:szCs w:val="24"/>
+          <w:lang w:eastAsia="zh-TW"/>
+        </w:rPr>
+        <w:t>output.zip</w:t>
+      </w:r>
+      <w:r>
+        <w:rPr>
+          <w:rFonts w:eastAsia="新細明體"/>
+          <w:sz w:val="24"/>
+          <w:szCs w:val="24"/>
+          <w:lang w:eastAsia="zh-TW"/>
+        </w:rPr>
+        <w:t xml:space="preserve"> /data/media/0/</w:t>
+      </w:r>
+      <w:r>
+        <w:rPr>
+          <w:rFonts w:eastAsia="新細明體"/>
+          <w:sz w:val="24"/>
+          <w:szCs w:val="24"/>
+          <w:lang w:eastAsia="zh-TW"/>
+        </w:rPr>
+        <w:t>update</w:t>
+      </w:r>
+      <w:r>
+        <w:rPr>
+          <w:rFonts w:eastAsia="新細明體"/>
+          <w:sz w:val="24"/>
+          <w:szCs w:val="24"/>
+          <w:lang w:eastAsia="zh-TW"/>
+        </w:rPr>
+        <w:t>.zip</w:t>
+      </w:r>
+    </w:p>
+    <w:p>
+      <w:pPr>
+        <w:ind w:left="360"/>
+        <w:jc w:val="left"/>
+        <w:rPr>
+          <w:rFonts w:eastAsia="新細明體"/>
+          <w:sz w:val="24"/>
+          <w:szCs w:val="24"/>
+          <w:lang w:eastAsia="zh-TW"/>
+        </w:rPr>
+      </w:pPr>
+      <w:proofErr w:type="spellStart"/>
+      <w:proofErr w:type="gramStart"/>
+      <w:r>
+        <w:rPr>
+          <w:rFonts w:eastAsia="新細明體"/>
+          <w:sz w:val="24"/>
+          <w:szCs w:val="24"/>
+          <w:lang w:eastAsia="zh-TW"/>
+        </w:rPr>
+        <w:t>adb</w:t>
+      </w:r>
+      <w:proofErr w:type="spellEnd"/>
+      <w:proofErr w:type="gramEnd"/>
+      <w:r>
+        <w:rPr>
+          <w:rFonts w:eastAsia="新細明體"/>
+          <w:sz w:val="24"/>
+          <w:szCs w:val="24"/>
+          <w:lang w:eastAsia="zh-TW"/>
+        </w:rPr>
+        <w:t xml:space="preserve"> shell “</w:t>
+      </w:r>
+      <w:r>
+        <w:rPr>
+          <w:rFonts w:eastAsia="新細明體"/>
+          <w:sz w:val="24"/>
+          <w:szCs w:val="24"/>
+          <w:lang w:eastAsia="zh-TW"/>
+        </w:rPr>
+        <w:t>echo "--</w:t>
+      </w:r>
+      <w:proofErr w:type="spellStart"/>
+      <w:r>
+        <w:rPr>
+          <w:rFonts w:eastAsia="新細明體"/>
+          <w:sz w:val="24"/>
+          <w:szCs w:val="24"/>
+          <w:lang w:eastAsia="zh-TW"/>
+        </w:rPr>
+        <w:t>update_package</w:t>
+      </w:r>
+      <w:proofErr w:type="spellEnd"/>
+      <w:r>
+        <w:rPr>
+          <w:rFonts w:eastAsia="新細明體"/>
+          <w:sz w:val="24"/>
+          <w:szCs w:val="24"/>
+          <w:lang w:eastAsia="zh-TW"/>
+        </w:rPr>
+        <w:t xml:space="preserve">=/data/media/0/update.zip" &gt; </w:t>
+      </w:r>
+      <w:r>
+        <w:rPr>
+          <w:rFonts w:eastAsia="新細明體"/>
+          <w:sz w:val="24"/>
+          <w:szCs w:val="24"/>
+          <w:lang w:eastAsia="zh-TW"/>
+        </w:rPr>
+        <w:t>/</w:t>
+      </w:r>
+      <w:bookmarkStart w:id="0" w:name="_GoBack"/>
+      <w:bookmarkEnd w:id="0"/>
+      <w:r>
+        <w:rPr>
+          <w:rFonts w:eastAsia="新細明體"/>
+          <w:sz w:val="24"/>
+          <w:szCs w:val="24"/>
+          <w:lang w:eastAsia="zh-TW"/>
+        </w:rPr>
+        <w:t>cache/recovery/command</w:t>
+      </w:r>
+      <w:r>
+        <w:rPr>
+          <w:rFonts w:eastAsia="新細明體"/>
+          <w:sz w:val="24"/>
+          <w:szCs w:val="24"/>
+          <w:lang w:eastAsia="zh-TW"/>
+        </w:rPr>
+        <w:t>”</w:t>
+      </w:r>
+    </w:p>
+    <w:p>
+      <w:pPr>
+        <w:ind w:left="360"/>
+        <w:jc w:val="left"/>
+        <w:rPr>
+          <w:rFonts w:eastAsia="新細明體" w:hint="eastAsia"/>
+          <w:sz w:val="24"/>
+          <w:szCs w:val="24"/>
+          <w:lang w:eastAsia="zh-TW"/>
+        </w:rPr>
+      </w:pPr>
+      <w:proofErr w:type="spellStart"/>
+      <w:proofErr w:type="gramStart"/>
+      <w:r>
+        <w:rPr>
+          <w:rFonts w:eastAsia="新細明體"/>
+          <w:sz w:val="24"/>
+          <w:szCs w:val="24"/>
+          <w:lang w:eastAsia="zh-TW"/>
+        </w:rPr>
+        <w:t>adb</w:t>
+      </w:r>
+      <w:proofErr w:type="spellEnd"/>
+      <w:proofErr w:type="gramEnd"/>
+      <w:r>
+        <w:rPr>
+          <w:rFonts w:eastAsia="新細明體"/>
+          <w:sz w:val="24"/>
+          <w:szCs w:val="24"/>
+          <w:lang w:eastAsia="zh-TW"/>
+        </w:rPr>
+        <w:t xml:space="preserve"> reboot</w:t>
+      </w:r>
+      <w:r>
+        <w:rPr>
+          <w:rFonts w:eastAsia="新細明體"/>
+          <w:sz w:val="24"/>
+          <w:szCs w:val="24"/>
+          <w:lang w:eastAsia="zh-TW"/>
+        </w:rPr>
+        <w:t xml:space="preserve"> recovery</w:t>
+      </w:r>
+    </w:p>
+    <w:p>
+      <w:pPr>
+        <w:pStyle w:val="aa"/>
+        <w:ind w:leftChars="0" w:left="360"/>
+        <w:rPr>
+          <w:rFonts w:eastAsia="新細明體" w:hint="eastAsia"/>
+          <w:sz w:val="24"/>
+          <w:szCs w:val="24"/>
+          <w:lang w:eastAsia="zh-TW"/>
+        </w:rPr>
+      </w:pPr>
+    </w:p>
     <w:sectPr>
       <w:pgSz w:w="11906" w:h="16838"/>
       <w:pgMar w:top="1440" w:right="1800" w:bottom="1440" w:left="1800" w:header="851" w:footer="992" w:gutter="0"/>
@@ -2611,6 +3349,95 @@
     </w:lvl>
   </w:abstractNum>
   <w:abstractNum w:abstractNumId="6" w15:restartNumberingAfterBreak="0">
+    <w:nsid w:val="224A2EFB"/>
+    <w:multiLevelType w:val="hybridMultilevel"/>
+    <w:tmpl w:val="9B2C8ECA"/>
+    <w:lvl w:ilvl="0" w:tplc="380A50E0">
+      <w:start w:val="1"/>
+      <w:numFmt w:val="upperLetter"/>
+      <w:lvlText w:val="%1."/>
+      <w:lvlJc w:val="left"/>
+      <w:pPr>
+        <w:ind w:left="360" w:hanging="360"/>
+      </w:pPr>
+      <w:rPr>
+        <w:rFonts w:hint="default"/>
+      </w:rPr>
+    </w:lvl>
+    <w:lvl w:ilvl="1" w:tplc="04090019" w:tentative="1">
+      <w:start w:val="1"/>
+      <w:numFmt w:val="ideographTraditional"/>
+      <w:lvlText w:val="%2、"/>
+      <w:lvlJc w:val="left"/>
+      <w:pPr>
+        <w:ind w:left="960" w:hanging="480"/>
+      </w:pPr>
+    </w:lvl>
+    <w:lvl w:ilvl="2" w:tplc="0409001B" w:tentative="1">
+      <w:start w:val="1"/>
+      <w:numFmt w:val="lowerRoman"/>
+      <w:lvlText w:val="%3."/>
+      <w:lvlJc w:val="right"/>
+      <w:pPr>
+        <w:ind w:left="1440" w:hanging="480"/>
+      </w:pPr>
+    </w:lvl>
+    <w:lvl w:ilvl="3" w:tplc="0409000F" w:tentative="1">
+      <w:start w:val="1"/>
+      <w:numFmt w:val="decimal"/>
+      <w:lvlText w:val="%4."/>
+      <w:lvlJc w:val="left"/>
+      <w:pPr>
+        <w:ind w:left="1920" w:hanging="480"/>
+      </w:pPr>
+    </w:lvl>
+    <w:lvl w:ilvl="4" w:tplc="04090019" w:tentative="1">
+      <w:start w:val="1"/>
+      <w:numFmt w:val="ideographTraditional"/>
+      <w:lvlText w:val="%5、"/>
+      <w:lvlJc w:val="left"/>
+      <w:pPr>
+        <w:ind w:left="2400" w:hanging="480"/>
+      </w:pPr>
+    </w:lvl>
+    <w:lvl w:ilvl="5" w:tplc="0409001B" w:tentative="1">
+      <w:start w:val="1"/>
+      <w:numFmt w:val="lowerRoman"/>
+      <w:lvlText w:val="%6."/>
+      <w:lvlJc w:val="right"/>
+      <w:pPr>
+        <w:ind w:left="2880" w:hanging="480"/>
+      </w:pPr>
+    </w:lvl>
+    <w:lvl w:ilvl="6" w:tplc="0409000F" w:tentative="1">
+      <w:start w:val="1"/>
+      <w:numFmt w:val="decimal"/>
+      <w:lvlText w:val="%7."/>
+      <w:lvlJc w:val="left"/>
+      <w:pPr>
+        <w:ind w:left="3360" w:hanging="480"/>
+      </w:pPr>
+    </w:lvl>
+    <w:lvl w:ilvl="7" w:tplc="04090019" w:tentative="1">
+      <w:start w:val="1"/>
+      <w:numFmt w:val="ideographTraditional"/>
+      <w:lvlText w:val="%8、"/>
+      <w:lvlJc w:val="left"/>
+      <w:pPr>
+        <w:ind w:left="3840" w:hanging="480"/>
+      </w:pPr>
+    </w:lvl>
+    <w:lvl w:ilvl="8" w:tplc="0409001B" w:tentative="1">
+      <w:start w:val="1"/>
+      <w:numFmt w:val="lowerRoman"/>
+      <w:lvlText w:val="%9."/>
+      <w:lvlJc w:val="right"/>
+      <w:pPr>
+        <w:ind w:left="4320" w:hanging="480"/>
+      </w:pPr>
+    </w:lvl>
+  </w:abstractNum>
+  <w:abstractNum w:abstractNumId="7" w15:restartNumberingAfterBreak="0">
     <w:nsid w:val="27DE3089"/>
     <w:multiLevelType w:val="multilevel"/>
     <w:tmpl w:val="300CB962"/>
@@ -2699,7 +3526,7 @@
       </w:pPr>
     </w:lvl>
   </w:abstractNum>
-  <w:abstractNum w:abstractNumId="7" w15:restartNumberingAfterBreak="0">
+  <w:abstractNum w:abstractNumId="8" w15:restartNumberingAfterBreak="0">
     <w:nsid w:val="2FA0513F"/>
     <w:multiLevelType w:val="hybridMultilevel"/>
     <w:tmpl w:val="14487DD2"/>
@@ -2788,7 +3615,7 @@
       </w:pPr>
     </w:lvl>
   </w:abstractNum>
-  <w:abstractNum w:abstractNumId="8" w15:restartNumberingAfterBreak="0">
+  <w:abstractNum w:abstractNumId="9" w15:restartNumberingAfterBreak="0">
     <w:nsid w:val="497434AF"/>
     <w:multiLevelType w:val="hybridMultilevel"/>
     <w:tmpl w:val="D91EE946"/>
@@ -2877,7 +3704,7 @@
       </w:pPr>
     </w:lvl>
   </w:abstractNum>
-  <w:abstractNum w:abstractNumId="9" w15:restartNumberingAfterBreak="0">
+  <w:abstractNum w:abstractNumId="10" w15:restartNumberingAfterBreak="0">
     <w:nsid w:val="4A3F1443"/>
     <w:multiLevelType w:val="hybridMultilevel"/>
     <w:tmpl w:val="F946861C"/>
@@ -2966,7 +3793,7 @@
       </w:pPr>
     </w:lvl>
   </w:abstractNum>
-  <w:abstractNum w:abstractNumId="10" w15:restartNumberingAfterBreak="0">
+  <w:abstractNum w:abstractNumId="11" w15:restartNumberingAfterBreak="0">
     <w:nsid w:val="4E206437"/>
     <w:multiLevelType w:val="hybridMultilevel"/>
     <w:tmpl w:val="EC90D3D0"/>
@@ -3055,7 +3882,7 @@
       </w:pPr>
     </w:lvl>
   </w:abstractNum>
-  <w:abstractNum w:abstractNumId="11" w15:restartNumberingAfterBreak="0">
+  <w:abstractNum w:abstractNumId="12" w15:restartNumberingAfterBreak="0">
     <w:nsid w:val="531106A0"/>
     <w:multiLevelType w:val="hybridMultilevel"/>
     <w:tmpl w:val="8ADA5C66"/>
@@ -3144,7 +3971,7 @@
       </w:pPr>
     </w:lvl>
   </w:abstractNum>
-  <w:abstractNum w:abstractNumId="12" w15:restartNumberingAfterBreak="0">
+  <w:abstractNum w:abstractNumId="13" w15:restartNumberingAfterBreak="0">
     <w:nsid w:val="54644FC6"/>
     <w:multiLevelType w:val="hybridMultilevel"/>
     <w:tmpl w:val="6D06EF0C"/>
@@ -3233,7 +4060,7 @@
       </w:pPr>
     </w:lvl>
   </w:abstractNum>
-  <w:abstractNum w:abstractNumId="13" w15:restartNumberingAfterBreak="0">
+  <w:abstractNum w:abstractNumId="14" w15:restartNumberingAfterBreak="0">
     <w:nsid w:val="54B619A3"/>
     <w:multiLevelType w:val="hybridMultilevel"/>
     <w:tmpl w:val="0BD0A072"/>
@@ -3322,7 +4149,7 @@
       </w:pPr>
     </w:lvl>
   </w:abstractNum>
-  <w:abstractNum w:abstractNumId="14" w15:restartNumberingAfterBreak="0">
+  <w:abstractNum w:abstractNumId="15" w15:restartNumberingAfterBreak="0">
     <w:nsid w:val="582EBFC0"/>
     <w:multiLevelType w:val="singleLevel"/>
     <w:tmpl w:val="582EBFC0"/>
@@ -3334,7 +4161,7 @@
       <w:lvlJc w:val="left"/>
     </w:lvl>
   </w:abstractNum>
-  <w:abstractNum w:abstractNumId="15" w15:restartNumberingAfterBreak="0">
+  <w:abstractNum w:abstractNumId="16" w15:restartNumberingAfterBreak="0">
     <w:nsid w:val="5F9929AE"/>
     <w:multiLevelType w:val="hybridMultilevel"/>
     <w:tmpl w:val="938AC0AE"/>
@@ -3423,7 +4250,7 @@
       </w:pPr>
     </w:lvl>
   </w:abstractNum>
-  <w:abstractNum w:abstractNumId="16" w15:restartNumberingAfterBreak="0">
+  <w:abstractNum w:abstractNumId="17" w15:restartNumberingAfterBreak="0">
     <w:nsid w:val="625E0EBC"/>
     <w:multiLevelType w:val="hybridMultilevel"/>
     <w:tmpl w:val="2B5CD6AE"/>
@@ -3512,10 +4339,10 @@
       </w:pPr>
     </w:lvl>
   </w:abstractNum>
-  <w:abstractNum w:abstractNumId="17" w15:restartNumberingAfterBreak="0">
+  <w:abstractNum w:abstractNumId="18" w15:restartNumberingAfterBreak="0">
     <w:nsid w:val="73415D8A"/>
     <w:multiLevelType w:val="hybridMultilevel"/>
-    <w:tmpl w:val="A1BE67BA"/>
+    <w:tmpl w:val="C4BABB98"/>
     <w:lvl w:ilvl="0" w:tplc="B850666E">
       <w:start w:val="1"/>
       <w:numFmt w:val="upperLetter"/>
@@ -3601,7 +4428,7 @@
       </w:pPr>
     </w:lvl>
   </w:abstractNum>
-  <w:abstractNum w:abstractNumId="18" w15:restartNumberingAfterBreak="0">
+  <w:abstractNum w:abstractNumId="19" w15:restartNumberingAfterBreak="0">
     <w:nsid w:val="7AAA11B9"/>
     <w:multiLevelType w:val="multilevel"/>
     <w:tmpl w:val="135023C8"/>
@@ -3691,10 +4518,10 @@
     </w:lvl>
   </w:abstractNum>
   <w:num w:numId="1">
-    <w:abstractNumId w:val="18"/>
+    <w:abstractNumId w:val="19"/>
   </w:num>
   <w:num w:numId="2">
-    <w:abstractNumId w:val="14"/>
+    <w:abstractNumId w:val="15"/>
   </w:num>
   <w:num w:numId="3">
     <w:abstractNumId w:val="1"/>
@@ -3706,10 +4533,10 @@
     <w:abstractNumId w:val="0"/>
   </w:num>
   <w:num w:numId="6">
-    <w:abstractNumId w:val="15"/>
+    <w:abstractNumId w:val="16"/>
   </w:num>
   <w:num w:numId="7">
-    <w:abstractNumId w:val="13"/>
+    <w:abstractNumId w:val="14"/>
   </w:num>
   <w:num w:numId="8">
     <w:abstractNumId w:val="4"/>
@@ -3721,31 +4548,34 @@
     <w:abstractNumId w:val="2"/>
   </w:num>
   <w:num w:numId="11">
+    <w:abstractNumId w:val="11"/>
+  </w:num>
+  <w:num w:numId="12">
     <w:abstractNumId w:val="10"/>
   </w:num>
-  <w:num w:numId="12">
+  <w:num w:numId="13">
+    <w:abstractNumId w:val="8"/>
+  </w:num>
+  <w:num w:numId="14">
+    <w:abstractNumId w:val="18"/>
+  </w:num>
+  <w:num w:numId="15">
+    <w:abstractNumId w:val="12"/>
+  </w:num>
+  <w:num w:numId="16">
+    <w:abstractNumId w:val="7"/>
+  </w:num>
+  <w:num w:numId="17">
+    <w:abstractNumId w:val="17"/>
+  </w:num>
+  <w:num w:numId="18">
+    <w:abstractNumId w:val="13"/>
+  </w:num>
+  <w:num w:numId="19">
     <w:abstractNumId w:val="9"/>
   </w:num>
-  <w:num w:numId="13">
-    <w:abstractNumId w:val="7"/>
-  </w:num>
-  <w:num w:numId="14">
-    <w:abstractNumId w:val="17"/>
-  </w:num>
-  <w:num w:numId="15">
-    <w:abstractNumId w:val="11"/>
-  </w:num>
-  <w:num w:numId="16">
+  <w:num w:numId="20">
     <w:abstractNumId w:val="6"/>
-  </w:num>
-  <w:num w:numId="17">
-    <w:abstractNumId w:val="16"/>
-  </w:num>
-  <w:num w:numId="18">
-    <w:abstractNumId w:val="12"/>
-  </w:num>
-  <w:num w:numId="19">
-    <w:abstractNumId w:val="8"/>
   </w:num>
 </w:numbering>
 </file>
@@ -4729,7 +5559,7 @@
 </file>
 
 <file path=customXml/itemProps2.xml><?xml version="1.0" encoding="utf-8"?>
-<ds:datastoreItem xmlns:ds="http://schemas.openxmlformats.org/officeDocument/2006/customXml" ds:itemID="{118218E3-25E7-4D51-9957-1C76FCEFBA22}">
+<ds:datastoreItem xmlns:ds="http://schemas.openxmlformats.org/officeDocument/2006/customXml" ds:itemID="{312489B9-5623-4717-B3EB-D3C9DF1577E8}">
   <ds:schemaRefs>
     <ds:schemaRef ds:uri="http://schemas.openxmlformats.org/officeDocument/2006/bibliography"/>
   </ds:schemaRefs>

</xml_diff>